<commit_message>
Updated Quality Management - append Quality Assurance
</commit_message>
<xml_diff>
--- a/documentation/projman/KAYVI byte - Quality Management Plan.docx
+++ b/documentation/projman/KAYVI byte - Quality Management Plan.docx
@@ -67,7 +67,23 @@
         <w:ind w:left="1440" w:right="873" w:hanging="450"/>
       </w:pPr>
       <w:r>
-        <w:t>Quality Management Plan for the SurveiRams System is essential to maintain the project’s quality. With this this plan, the team can evaluate the system for the betterment of it. Additionally, the plan has a framework for evaluating the quality.</w:t>
+        <w:t xml:space="preserve">Quality Management Plan for the </w:t>
+      </w:r>
+      <w:proofErr w:type="spellStart"/>
+      <w:r>
+        <w:t>SurveiRams</w:t>
+      </w:r>
+      <w:proofErr w:type="spellEnd"/>
+      <w:r>
+        <w:t xml:space="preserve"> System is essential to </w:t>
+      </w:r>
+      <w:proofErr w:type="gramStart"/>
+      <w:r>
+        <w:t>maintain</w:t>
+      </w:r>
+      <w:proofErr w:type="gramEnd"/>
+      <w:r>
+        <w:t xml:space="preserve"> the project’s quality. With this this plan, the team can evaluate the system for the betterment of it. Additionally, the plan has a framework for evaluating the quality.</w:t>
       </w:r>
     </w:p>
     <w:p>
@@ -172,8 +188,13 @@
         </w:numPr>
         <w:ind w:left="1440" w:right="873" w:hanging="450"/>
       </w:pPr>
-      <w:r>
-        <w:t>Identify and fix any potential quality issues.</w:t>
+      <w:proofErr w:type="gramStart"/>
+      <w:r>
+        <w:t>Identify</w:t>
+      </w:r>
+      <w:proofErr w:type="gramEnd"/>
+      <w:r>
+        <w:t xml:space="preserve"> and fix any potential quality issues.</w:t>
       </w:r>
     </w:p>
     <w:p>
@@ -185,7 +206,15 @@
         <w:ind w:left="1440" w:right="873" w:hanging="450"/>
       </w:pPr>
       <w:r>
-        <w:t>Establish a framework to effectively manage and maintain project quality throughout the course of the project.</w:t>
+        <w:t xml:space="preserve">Establish a framework to effectively manage and </w:t>
+      </w:r>
+      <w:proofErr w:type="gramStart"/>
+      <w:r>
+        <w:t>maintain</w:t>
+      </w:r>
+      <w:proofErr w:type="gramEnd"/>
+      <w:r>
+        <w:t xml:space="preserve"> project quality throughout the course of the project.</w:t>
       </w:r>
     </w:p>
     <w:p>
@@ -215,7 +244,23 @@
         <w:jc w:val="left"/>
       </w:pPr>
       <w:r>
-        <w:t xml:space="preserve">The SurveiRams System will operate </w:t>
+        <w:t xml:space="preserve">The </w:t>
+      </w:r>
+      <w:proofErr w:type="spellStart"/>
+      <w:r>
+        <w:t>SurveiRams</w:t>
+      </w:r>
+      <w:proofErr w:type="spellEnd"/>
+      <w:r>
+        <w:t xml:space="preserve"> System will </w:t>
+      </w:r>
+      <w:proofErr w:type="gramStart"/>
+      <w:r>
+        <w:t>operate</w:t>
+      </w:r>
+      <w:proofErr w:type="gramEnd"/>
+      <w:r>
+        <w:t xml:space="preserve"> </w:t>
       </w:r>
       <w:r>
         <w:t>completely functional</w:t>
@@ -496,7 +541,23 @@
         <w:t>and/</w:t>
       </w:r>
       <w:r>
-        <w:t>or exceeds stakeholder expectations and provide a clear framework of procedures, resources, and roles for locating and resolving quality issues. It is crucial that all parties involved are aware of the plan and comprehend how they may help to make it effective.</w:t>
+        <w:t xml:space="preserve">or exceeds stakeholder expectations and </w:t>
+      </w:r>
+      <w:proofErr w:type="gramStart"/>
+      <w:r>
+        <w:t>provide</w:t>
+      </w:r>
+      <w:proofErr w:type="gramEnd"/>
+      <w:r>
+        <w:t xml:space="preserve"> a clear framework of procedures, resources, and roles for locating and resolving quality issues. It is crucial that all parties involved are aware of the plan and </w:t>
+      </w:r>
+      <w:proofErr w:type="gramStart"/>
+      <w:r>
+        <w:t>comprehend</w:t>
+      </w:r>
+      <w:proofErr w:type="gramEnd"/>
+      <w:r>
+        <w:t xml:space="preserve"> how they may help to make it effective.</w:t>
       </w:r>
     </w:p>
     <w:p>
@@ -573,7 +634,15 @@
         <w:ind w:left="1440" w:right="873" w:hanging="450"/>
       </w:pPr>
       <w:r>
-        <w:t xml:space="preserve">The Quality Management Plan for the Dispatch Directory system project will utilize an Agile and Scrum method to ensure that the project meets or exceeds all stakeholders' quality expectations. The approach will prioritize delivering high-quality products and meeting customer requirements over following a rigid process. </w:t>
+        <w:t xml:space="preserve">The Quality Management Plan for the Dispatch Directory system project will </w:t>
+      </w:r>
+      <w:proofErr w:type="gramStart"/>
+      <w:r>
+        <w:t>utilize</w:t>
+      </w:r>
+      <w:proofErr w:type="gramEnd"/>
+      <w:r>
+        <w:t xml:space="preserve"> an Agile and Scrum method to ensure that the project meets or exceeds all stakeholders' quality expectations. The approach will prioritize delivering high-quality products and meeting customer requirements over following a rigid process. </w:t>
       </w:r>
       <w:r>
         <w:rPr>
@@ -792,7 +861,15 @@
               <w:t>The Project Manager is in charge in</w:t>
             </w:r>
             <w:r>
-              <w:t xml:space="preserve"> establishing the standards and making sure the final product satisfies all stakeholders. </w:t>
+              <w:t xml:space="preserve"> </w:t>
+            </w:r>
+            <w:proofErr w:type="gramStart"/>
+            <w:r>
+              <w:t>establishing</w:t>
+            </w:r>
+            <w:proofErr w:type="gramEnd"/>
+            <w:r>
+              <w:t xml:space="preserve"> the standards and making sure the final product satisfies all stakeholders. </w:t>
             </w:r>
             <w:r>
               <w:rPr>
@@ -865,7 +942,15 @@
               <w:ind w:left="275" w:right="291" w:firstLine="175"/>
             </w:pPr>
             <w:r>
-              <w:t>The Project Team Leader is responsible for ensuring that</w:t>
+              <w:t xml:space="preserve">The Project Team Leader </w:t>
+            </w:r>
+            <w:proofErr w:type="gramStart"/>
+            <w:r>
+              <w:t>is responsible for</w:t>
+            </w:r>
+            <w:proofErr w:type="gramEnd"/>
+            <w:r>
+              <w:t xml:space="preserve"> ensuring that</w:t>
             </w:r>
             <w:r>
               <w:t xml:space="preserve"> the team</w:t>
@@ -1064,8 +1149,13 @@
               <w:ind w:left="275" w:right="291" w:firstLine="175"/>
               <w:jc w:val="left"/>
             </w:pPr>
-            <w:r>
-              <w:t xml:space="preserve">Provides executive support for the project.  </w:t>
+            <w:proofErr w:type="gramStart"/>
+            <w:r>
+              <w:t>Provides</w:t>
+            </w:r>
+            <w:proofErr w:type="gramEnd"/>
+            <w:r>
+              <w:t xml:space="preserve"> executive support for the project.  </w:t>
             </w:r>
             <w:r>
               <w:rPr>
@@ -1126,7 +1216,15 @@
         <w:t>Q</w:t>
       </w:r>
       <w:r>
-        <w:t>uality management will be incorporated throughout every part of the project and engage the entire team. In order to improve the product, the team will work to develop a Minimum Viable Product (MVP)</w:t>
+        <w:t xml:space="preserve">uality management will be incorporated throughout every part of the project and engage the entire team. </w:t>
+      </w:r>
+      <w:proofErr w:type="gramStart"/>
+      <w:r>
+        <w:t>In order to</w:t>
+      </w:r>
+      <w:proofErr w:type="gramEnd"/>
+      <w:r>
+        <w:t xml:space="preserve"> improve the product, the team will work to develop a Minimum Viable Product (MVP)</w:t>
       </w:r>
       <w:r>
         <w:t xml:space="preserve"> for the team to have </w:t>
@@ -1245,7 +1343,15 @@
               <w:t>manager</w:t>
             </w:r>
             <w:r>
-              <w:t xml:space="preserve"> will define quality standards based on Agile and Scrum methodology, with a focus on delivering value to the c</w:t>
+              <w:t xml:space="preserve"> will define quality standards based on Agile and Scrum </w:t>
+            </w:r>
+            <w:proofErr w:type="gramStart"/>
+            <w:r>
+              <w:t>methodology</w:t>
+            </w:r>
+            <w:proofErr w:type="gramEnd"/>
+            <w:r>
+              <w:t>, with a focus on delivering value to the c</w:t>
             </w:r>
             <w:r>
               <w:t>lient</w:t>
@@ -1283,7 +1389,15 @@
               <w:ind w:left="159" w:right="161" w:firstLine="0"/>
             </w:pPr>
             <w:r>
-              <w:t xml:space="preserve">The team will work closely with stakeholders to identify </w:t>
+              <w:t xml:space="preserve">The team will work closely with stakeholders to </w:t>
+            </w:r>
+            <w:proofErr w:type="gramStart"/>
+            <w:r>
+              <w:t>identify</w:t>
+            </w:r>
+            <w:proofErr w:type="gramEnd"/>
+            <w:r>
+              <w:t xml:space="preserve"> </w:t>
             </w:r>
             <w:r>
               <w:t>the</w:t>
@@ -1301,7 +1415,15 @@
               <w:t xml:space="preserve">To make sure that </w:t>
             </w:r>
             <w:r>
-              <w:t>each version of the project complies with the set standard</w:t>
+              <w:t xml:space="preserve">each version of the project </w:t>
+            </w:r>
+            <w:proofErr w:type="gramStart"/>
+            <w:r>
+              <w:t>complies with</w:t>
+            </w:r>
+            <w:proofErr w:type="gramEnd"/>
+            <w:r>
+              <w:t xml:space="preserve"> the set standard</w:t>
             </w:r>
             <w:r>
               <w:t>s</w:t>
@@ -1345,7 +1467,15 @@
               <w:ind w:left="159" w:right="161" w:firstLine="0"/>
             </w:pPr>
             <w:r>
-              <w:t>To identify issues or bugs, the team will conduct testing during each sprint</w:t>
+              <w:t xml:space="preserve">To </w:t>
+            </w:r>
+            <w:proofErr w:type="gramStart"/>
+            <w:r>
+              <w:t>identify</w:t>
+            </w:r>
+            <w:proofErr w:type="gramEnd"/>
+            <w:r>
+              <w:t xml:space="preserve"> issues or bugs, the team will conduct testing during each sprint</w:t>
             </w:r>
             <w:r>
               <w:t xml:space="preserve"> to manage and control the quality of the project and meet its requirement or goal.</w:t>
@@ -1430,7 +1560,23 @@
               <w:ind w:left="164" w:right="161" w:firstLine="0"/>
             </w:pPr>
             <w:r>
-              <w:t>To ensure continuous functionality of the project, the team will regularly monitor and assess its performance. They will gather feedback from stakeholders, identify areas that require improvement, and make necessary adjustments to enhance the overall quality of the project.</w:t>
+              <w:t xml:space="preserve">To ensure continuous functionality of the project, the team will regularly </w:t>
+            </w:r>
+            <w:proofErr w:type="gramStart"/>
+            <w:r>
+              <w:t>monitor</w:t>
+            </w:r>
+            <w:proofErr w:type="gramEnd"/>
+            <w:r>
+              <w:t xml:space="preserve"> and assess its performance. They will gather feedback from stakeholders, </w:t>
+            </w:r>
+            <w:proofErr w:type="gramStart"/>
+            <w:r>
+              <w:t>identify</w:t>
+            </w:r>
+            <w:proofErr w:type="gramEnd"/>
+            <w:r>
+              <w:t xml:space="preserve"> areas that require improvement, and make necessary adjustments to enhance the overall quality of the project.</w:t>
             </w:r>
           </w:p>
         </w:tc>
@@ -1461,8 +1607,21 @@
             <w:pPr>
               <w:ind w:left="159" w:right="161" w:firstLine="0"/>
             </w:pPr>
-            <w:r>
-              <w:t>In order for the project to succeed, communication with the stakeholders is needer to</w:t>
+            <w:proofErr w:type="gramStart"/>
+            <w:r>
+              <w:t>In order for</w:t>
+            </w:r>
+            <w:proofErr w:type="gramEnd"/>
+            <w:r>
+              <w:t xml:space="preserve"> the project to succeed, communication with the stakeholders is </w:t>
+            </w:r>
+            <w:proofErr w:type="spellStart"/>
+            <w:r>
+              <w:t>needer</w:t>
+            </w:r>
+            <w:proofErr w:type="spellEnd"/>
+            <w:r>
+              <w:t xml:space="preserve"> to</w:t>
             </w:r>
             <w:r>
               <w:t xml:space="preserve"> give them awareness on the product’s status and have their feedbacks on it.</w:t>
@@ -1491,13 +1650,37 @@
         <w:ind w:left="180" w:right="-180" w:hanging="90"/>
       </w:pPr>
       <w:r>
-        <w:t>A risk management strategy will be created to detect and mitigate any potential quality issues that may arise throughout the course of the project. Overall, the SurveiRams system's quality management approach will priorit</w:t>
+        <w:t xml:space="preserve">A risk management strategy will be created to detect and mitigate any potential quality issues that may arise throughout the course of the project. Overall, the </w:t>
+      </w:r>
+      <w:proofErr w:type="spellStart"/>
+      <w:r>
+        <w:t>SurveiRams</w:t>
+      </w:r>
+      <w:proofErr w:type="spellEnd"/>
+      <w:r>
+        <w:t xml:space="preserve"> system's quality management approach will priorit</w:t>
       </w:r>
       <w:r>
         <w:t xml:space="preserve">ize </w:t>
       </w:r>
       <w:r>
-        <w:t>using an Agile and Scrum methodology to provide a high-quality product that satisfies the intended client's criteria. To guarantee that the project meets or exceeds all quality requirements, the methodology will be adaptable and continually improved.</w:t>
+        <w:t xml:space="preserve">using an Agile and Scrum </w:t>
+      </w:r>
+      <w:proofErr w:type="gramStart"/>
+      <w:r>
+        <w:t>methodology</w:t>
+      </w:r>
+      <w:proofErr w:type="gramEnd"/>
+      <w:r>
+        <w:t xml:space="preserve"> to provide a high-quality product that satisfies the intended client's criteria. To guarantee that the project meets or exceeds all quality requirements, the </w:t>
+      </w:r>
+      <w:proofErr w:type="gramStart"/>
+      <w:r>
+        <w:t>methodology</w:t>
+      </w:r>
+      <w:proofErr w:type="gramEnd"/>
+      <w:r>
+        <w:t xml:space="preserve"> will be adaptable and continually improved.</w:t>
       </w:r>
     </w:p>
     <w:p>
@@ -1596,7 +1779,31 @@
         <w:jc w:val="left"/>
       </w:pPr>
       <w:r>
-        <w:t xml:space="preserve">The team will work together to establish and record quality requirements and standards because the SurveiRams System places a high priority on them. Adherence to these standards will be ensured by client feedback, testing, and evaluations. The SurveiRams System project will adhere to the following criteria and quality standards:   </w:t>
+        <w:t xml:space="preserve">The team will work together to </w:t>
+      </w:r>
+      <w:proofErr w:type="gramStart"/>
+      <w:r>
+        <w:t>establish</w:t>
+      </w:r>
+      <w:proofErr w:type="gramEnd"/>
+      <w:r>
+        <w:t xml:space="preserve"> and record quality requirements and standards because the </w:t>
+      </w:r>
+      <w:proofErr w:type="spellStart"/>
+      <w:r>
+        <w:t>SurveiRams</w:t>
+      </w:r>
+      <w:proofErr w:type="spellEnd"/>
+      <w:r>
+        <w:t xml:space="preserve"> System places a high priority on them. Adherence to these standards will be ensured by client feedback, testing, and evaluations. The </w:t>
+      </w:r>
+      <w:proofErr w:type="spellStart"/>
+      <w:r>
+        <w:t>SurveiRams</w:t>
+      </w:r>
+      <w:proofErr w:type="spellEnd"/>
+      <w:r>
+        <w:t xml:space="preserve"> System project will adhere to the following criteria and quality standards:   </w:t>
       </w:r>
     </w:p>
     <w:p>
@@ -1650,7 +1857,15 @@
         <w:ind w:left="1440" w:right="873" w:hanging="450"/>
       </w:pPr>
       <w:r>
-        <w:t xml:space="preserve">The SurveiRams System shall be fully functional and adhere to the technical specifications listed in the product backlog.   </w:t>
+        <w:t xml:space="preserve">The </w:t>
+      </w:r>
+      <w:proofErr w:type="spellStart"/>
+      <w:r>
+        <w:t>SurveiRams</w:t>
+      </w:r>
+      <w:proofErr w:type="spellEnd"/>
+      <w:r>
+        <w:t xml:space="preserve"> System shall be fully functional and adhere to the technical specifications listed in the product backlog.   </w:t>
       </w:r>
     </w:p>
     <w:p>
@@ -1662,7 +1877,15 @@
         <w:ind w:left="1440" w:right="873" w:hanging="450"/>
       </w:pPr>
       <w:r>
-        <w:t xml:space="preserve">For ease of use by users, the interface should possess simplicity. </w:t>
+        <w:t xml:space="preserve">For ease of use by users, the interface should </w:t>
+      </w:r>
+      <w:proofErr w:type="gramStart"/>
+      <w:r>
+        <w:t>possess</w:t>
+      </w:r>
+      <w:proofErr w:type="gramEnd"/>
+      <w:r>
+        <w:t xml:space="preserve"> simplicity. </w:t>
       </w:r>
     </w:p>
     <w:p>
@@ -1748,7 +1971,15 @@
         <w:ind w:left="1440" w:right="873" w:hanging="450"/>
       </w:pPr>
       <w:r>
-        <w:t xml:space="preserve">The development team will set up a continuous process of testing and quality assurance to ensure that the system complies with all technical specifications and guidelines.   </w:t>
+        <w:t xml:space="preserve">The development team will set up a continuous process of testing and quality assurance to ensure that the system </w:t>
+      </w:r>
+      <w:proofErr w:type="gramStart"/>
+      <w:r>
+        <w:t>complies with</w:t>
+      </w:r>
+      <w:proofErr w:type="gramEnd"/>
+      <w:r>
+        <w:t xml:space="preserve"> all technical specifications and guidelines.   </w:t>
       </w:r>
     </w:p>
     <w:p>
@@ -1774,7 +2005,15 @@
         <w:ind w:left="1440" w:right="873" w:hanging="450"/>
       </w:pPr>
       <w:r>
-        <w:t xml:space="preserve">To identify and promptly address any quality issues, the development team will perform frequent sprint reviews.   </w:t>
+        <w:t xml:space="preserve">To </w:t>
+      </w:r>
+      <w:proofErr w:type="gramStart"/>
+      <w:r>
+        <w:t>identify</w:t>
+      </w:r>
+      <w:proofErr w:type="gramEnd"/>
+      <w:r>
+        <w:t xml:space="preserve"> and promptly address any quality issues, the development team will perform frequent sprint reviews.   </w:t>
       </w:r>
     </w:p>
     <w:p>
@@ -1878,7 +2117,15 @@
         <w:jc w:val="left"/>
       </w:pPr>
       <w:r>
-        <w:t>Before being delivered to the client, the SurveiRams System will go through extensive testing and evaluation to make sure it satisfies the necessary quality requirements.</w:t>
+        <w:t xml:space="preserve">Before being delivered to the client, the </w:t>
+      </w:r>
+      <w:proofErr w:type="spellStart"/>
+      <w:r>
+        <w:t>SurveiRams</w:t>
+      </w:r>
+      <w:proofErr w:type="spellEnd"/>
+      <w:r>
+        <w:t xml:space="preserve"> System will go through extensive testing and evaluation to make sure it satisfies the necessary quality requirements.</w:t>
       </w:r>
     </w:p>
     <w:p>
@@ -1893,7 +2140,15 @@
         <w:jc w:val="left"/>
       </w:pPr>
       <w:r>
-        <w:t>The development team will keep thorough records of all testing and quality assurance procedures, which the client can request.</w:t>
+        <w:t xml:space="preserve">The development team will keep thorough records of all testing and quality assurance procedures, which the client can </w:t>
+      </w:r>
+      <w:proofErr w:type="gramStart"/>
+      <w:r>
+        <w:t>request</w:t>
+      </w:r>
+      <w:proofErr w:type="gramEnd"/>
+      <w:r>
+        <w:t>.</w:t>
       </w:r>
     </w:p>
     <w:p>
@@ -1908,7 +2163,15 @@
         <w:jc w:val="left"/>
       </w:pPr>
       <w:r>
-        <w:t>The customer will participate in a formal acceptance test to make sure the system satisfies their particular needs and expectations.</w:t>
+        <w:t xml:space="preserve">The customer will </w:t>
+      </w:r>
+      <w:proofErr w:type="gramStart"/>
+      <w:r>
+        <w:t>participate</w:t>
+      </w:r>
+      <w:proofErr w:type="gramEnd"/>
+      <w:r>
+        <w:t xml:space="preserve"> in a formal acceptance test to make sure the system satisfies their particular needs and expectations.</w:t>
       </w:r>
     </w:p>
     <w:p>
@@ -1923,7 +2186,15 @@
         <w:jc w:val="left"/>
       </w:pPr>
       <w:r>
-        <w:t>To guarantee that the system continually complies with the defined quality requirements in the long run, the development team will offer ongoing support and maintenance services.</w:t>
+        <w:t xml:space="preserve">To guarantee that the system continually </w:t>
+      </w:r>
+      <w:proofErr w:type="gramStart"/>
+      <w:r>
+        <w:t>complies with</w:t>
+      </w:r>
+      <w:proofErr w:type="gramEnd"/>
+      <w:r>
+        <w:t xml:space="preserve"> the defined quality requirements in the long run, the development team will offer ongoing support and maintenance services.</w:t>
       </w:r>
       <w:r>
         <w:t xml:space="preserve">   </w:t>
@@ -1975,13 +2246,47 @@
         <w:jc w:val="left"/>
       </w:pPr>
       <w:r>
-        <w:t xml:space="preserve">The development team will set up a strategy for continuous improvement by routinely collecting and reviewing client feedback, monitoring system performance, and conducting internal audits to identify potential improvement opportunities. They will also create a procedure for identifying and addressing any non-conformities that may arise throughout the project. This comprises locating the non-conformity, figuring out why it exists, devising a solution, and then evaluating how well it worked. These procedures will be used in the project to ensure that the </w:t>
-      </w:r>
+        <w:t xml:space="preserve">The development team will set up a strategy for continuous improvement by routinely collecting and reviewing client feedback, </w:t>
+      </w:r>
+      <w:proofErr w:type="gramStart"/>
+      <w:r>
+        <w:t>monitoring</w:t>
+      </w:r>
+      <w:proofErr w:type="gramEnd"/>
+      <w:r>
+        <w:t xml:space="preserve"> system performance, and conducting internal audits to identify potential improvement opportunities. They will also create a procedure for </w:t>
+      </w:r>
+      <w:proofErr w:type="gramStart"/>
+      <w:r>
+        <w:t>identifying</w:t>
+      </w:r>
+      <w:proofErr w:type="gramEnd"/>
+      <w:r>
+        <w:t xml:space="preserve"> and addressing any non-conformities that may arise throughout the project. This </w:t>
+      </w:r>
+      <w:proofErr w:type="gramStart"/>
+      <w:r>
+        <w:t>comprises</w:t>
+      </w:r>
+      <w:proofErr w:type="gramEnd"/>
+      <w:r>
+        <w:t xml:space="preserve"> locating the non-conformity, figuring out why it exists, devising a solution, and then evaluating how well it worked. These procedures will be used in the project to ensure that the </w:t>
+      </w:r>
+      <w:proofErr w:type="spellStart"/>
       <w:r>
         <w:t>SurveiRams</w:t>
       </w:r>
-      <w:r>
-        <w:t xml:space="preserve"> System actively adapts to meet shifting client needs while maintaining the required level of quality.</w:t>
+      <w:proofErr w:type="spellEnd"/>
+      <w:r>
+        <w:t xml:space="preserve"> System actively adapts to meet shifting client needs while </w:t>
+      </w:r>
+      <w:proofErr w:type="gramStart"/>
+      <w:r>
+        <w:t>maintaining</w:t>
+      </w:r>
+      <w:proofErr w:type="gramEnd"/>
+      <w:r>
+        <w:t xml:space="preserve"> the required level of quality.</w:t>
       </w:r>
     </w:p>
     <w:p>
@@ -2041,10 +2346,435 @@
     </w:p>
     <w:p>
       <w:pPr>
+        <w:ind w:left="993" w:firstLine="0"/>
+      </w:pPr>
+      <w:r>
+        <w:t xml:space="preserve">To ensure quality is achieved through collaboration and continuous improvement, the </w:t>
+      </w:r>
+      <w:proofErr w:type="spellStart"/>
+      <w:r>
+        <w:t>SurveiRams</w:t>
+      </w:r>
+      <w:proofErr w:type="spellEnd"/>
+      <w:r>
+        <w:t xml:space="preserve"> Ticketing System project will integrate the QA process into the Agile and Scrum </w:t>
+      </w:r>
+      <w:proofErr w:type="gramStart"/>
+      <w:r>
+        <w:t>methodology</w:t>
+      </w:r>
+      <w:proofErr w:type="gramEnd"/>
+      <w:r>
+        <w:t>. The following steps will be taken:</w:t>
+      </w:r>
+    </w:p>
+    <w:p>
+      <w:pPr>
+        <w:ind w:left="993"/>
+      </w:pPr>
+    </w:p>
+    <w:p>
+      <w:pPr>
+        <w:pStyle w:val="ListParagraph"/>
+        <w:numPr>
+          <w:ilvl w:val="0"/>
+          <w:numId w:val="9"/>
+        </w:numPr>
+        <w:spacing w:after="160" w:line="259" w:lineRule="auto"/>
+        <w:ind w:left="1560"/>
+        <w:jc w:val="left"/>
+      </w:pPr>
+      <w:r>
+        <w:rPr>
+          <w:b/>
+          <w:bCs/>
+        </w:rPr>
+        <w:t>Defining Quality Standards:</w:t>
+      </w:r>
+      <w:r>
+        <w:t xml:space="preserve"> The project team, in collaboration with stakeholders, will </w:t>
+      </w:r>
+      <w:proofErr w:type="gramStart"/>
+      <w:r>
+        <w:t>establish</w:t>
+      </w:r>
+      <w:proofErr w:type="gramEnd"/>
+      <w:r>
+        <w:t xml:space="preserve"> and document the quality standards in the Quality Management Plan. These standards will be effectively communicated to all stakeholders involved.</w:t>
+      </w:r>
+    </w:p>
+    <w:p>
+      <w:pPr>
+        <w:pStyle w:val="ListParagraph"/>
+        <w:numPr>
+          <w:ilvl w:val="0"/>
+          <w:numId w:val="9"/>
+        </w:numPr>
+        <w:spacing w:after="160" w:line="259" w:lineRule="auto"/>
+        <w:ind w:left="1560"/>
+        <w:jc w:val="left"/>
+      </w:pPr>
+      <w:r>
+        <w:rPr>
+          <w:b/>
+          <w:bCs/>
+        </w:rPr>
+        <w:t>Agile Quality Auditing:</w:t>
+      </w:r>
+      <w:r>
+        <w:t xml:space="preserve"> Regular quality audits will be conducted by the project team using Agile practices such as peer reviews, test-driven development, and continuous integration. These practices will be </w:t>
+      </w:r>
+      <w:proofErr w:type="gramStart"/>
+      <w:r>
+        <w:t>utilized</w:t>
+      </w:r>
+      <w:proofErr w:type="gramEnd"/>
+      <w:r>
+        <w:t xml:space="preserve"> to verify compliance with the defined quality standards and to identify areas that require improvement.</w:t>
+      </w:r>
+    </w:p>
+    <w:p>
+      <w:pPr>
+        <w:pStyle w:val="ListParagraph"/>
+        <w:numPr>
+          <w:ilvl w:val="0"/>
+          <w:numId w:val="9"/>
+        </w:numPr>
+        <w:spacing w:after="160" w:line="259" w:lineRule="auto"/>
+        <w:ind w:left="1560"/>
+        <w:jc w:val="left"/>
+      </w:pPr>
+      <w:r>
+        <w:rPr>
+          <w:b/>
+          <w:bCs/>
+        </w:rPr>
+        <w:lastRenderedPageBreak/>
+        <w:t>Quality Metrics:</w:t>
+      </w:r>
+      <w:r>
+        <w:t xml:space="preserve"> The project team will employ quality metrics to </w:t>
+      </w:r>
+      <w:proofErr w:type="gramStart"/>
+      <w:r>
+        <w:t>monitor</w:t>
+      </w:r>
+      <w:proofErr w:type="gramEnd"/>
+      <w:r>
+        <w:t xml:space="preserve"> and report on the project's adherence to the defined quality standards.</w:t>
+      </w:r>
+    </w:p>
+    <w:p>
+      <w:pPr>
+        <w:pStyle w:val="ListParagraph"/>
+        <w:spacing w:line="240" w:lineRule="auto"/>
+        <w:ind w:left="2160" w:firstLine="0"/>
+      </w:pPr>
+      <w:r>
+        <w:t xml:space="preserve">To effectively </w:t>
+      </w:r>
+      <w:proofErr w:type="gramStart"/>
+      <w:r>
+        <w:t>monitor</w:t>
+      </w:r>
+      <w:proofErr w:type="gramEnd"/>
+      <w:r>
+        <w:t xml:space="preserve"> the quality process, the following metrics will be utilized:</w:t>
+      </w:r>
+    </w:p>
+    <w:p>
+      <w:pPr>
+        <w:pStyle w:val="ListParagraph"/>
+        <w:numPr>
+          <w:ilvl w:val="1"/>
+          <w:numId w:val="9"/>
+        </w:numPr>
+        <w:spacing w:after="160" w:line="240" w:lineRule="auto"/>
+        <w:ind w:left="2552"/>
+        <w:jc w:val="left"/>
+      </w:pPr>
+      <w:r>
+        <w:t>Agile Metrics: Velocity, Burn-Down Charts, and Sprint Reviews</w:t>
+      </w:r>
+    </w:p>
+    <w:p>
+      <w:pPr>
+        <w:pStyle w:val="ListParagraph"/>
+        <w:numPr>
+          <w:ilvl w:val="1"/>
+          <w:numId w:val="9"/>
+        </w:numPr>
+        <w:spacing w:after="160" w:line="240" w:lineRule="auto"/>
+        <w:ind w:left="2552"/>
+        <w:jc w:val="left"/>
+      </w:pPr>
+      <w:r>
+        <w:t>Defect Density: Number of defects found per unit of measure (e.g., per KLOC)</w:t>
+      </w:r>
+    </w:p>
+    <w:p>
+      <w:pPr>
+        <w:pStyle w:val="ListParagraph"/>
+        <w:numPr>
+          <w:ilvl w:val="1"/>
+          <w:numId w:val="9"/>
+        </w:numPr>
+        <w:spacing w:after="160" w:line="240" w:lineRule="auto"/>
+        <w:ind w:left="2552"/>
+        <w:jc w:val="left"/>
+      </w:pPr>
+      <w:r>
+        <w:t xml:space="preserve">Defect Severity: Classification of defects based on their impact on the </w:t>
+      </w:r>
+      <w:proofErr w:type="gramStart"/>
+      <w:r>
+        <w:t>system</w:t>
+      </w:r>
+      <w:proofErr w:type="gramEnd"/>
+    </w:p>
+    <w:p>
+      <w:pPr>
+        <w:pStyle w:val="ListParagraph"/>
+        <w:numPr>
+          <w:ilvl w:val="1"/>
+          <w:numId w:val="9"/>
+        </w:numPr>
+        <w:spacing w:after="160" w:line="240" w:lineRule="auto"/>
+        <w:ind w:left="2552"/>
+        <w:jc w:val="left"/>
+      </w:pPr>
+      <w:r>
+        <w:t xml:space="preserve">Test Coverage: Percentage of the system that has been </w:t>
+      </w:r>
+      <w:proofErr w:type="gramStart"/>
+      <w:r>
+        <w:t>tested</w:t>
+      </w:r>
+      <w:proofErr w:type="gramEnd"/>
+    </w:p>
+    <w:p>
+      <w:pPr>
+        <w:pStyle w:val="ListParagraph"/>
+        <w:numPr>
+          <w:ilvl w:val="1"/>
+          <w:numId w:val="9"/>
+        </w:numPr>
+        <w:spacing w:after="160" w:line="240" w:lineRule="auto"/>
+        <w:ind w:left="2552"/>
+        <w:jc w:val="left"/>
+      </w:pPr>
+      <w:r>
+        <w:t xml:space="preserve">Test Case Pass Rate: Percentage of test cases that have been successfully </w:t>
+      </w:r>
+      <w:proofErr w:type="gramStart"/>
+      <w:r>
+        <w:t>passed</w:t>
+      </w:r>
+      <w:proofErr w:type="gramEnd"/>
+    </w:p>
+    <w:p>
+      <w:pPr>
+        <w:pStyle w:val="ListParagraph"/>
+        <w:numPr>
+          <w:ilvl w:val="1"/>
+          <w:numId w:val="9"/>
+        </w:numPr>
+        <w:spacing w:after="160" w:line="240" w:lineRule="auto"/>
+        <w:ind w:left="2552"/>
+        <w:jc w:val="left"/>
+      </w:pPr>
+      <w:r>
+        <w:t>Root Cause Analysis Effectiveness: Percentage of issues resolved at the root cause level.</w:t>
+      </w:r>
+    </w:p>
+    <w:p>
+      <w:pPr>
+        <w:pStyle w:val="ListParagraph"/>
+        <w:numPr>
+          <w:ilvl w:val="0"/>
+          <w:numId w:val="10"/>
+        </w:numPr>
+        <w:spacing w:after="160" w:line="259" w:lineRule="auto"/>
+        <w:ind w:left="1560"/>
+        <w:jc w:val="left"/>
+      </w:pPr>
+      <w:r>
+        <w:rPr>
+          <w:b/>
+          <w:bCs/>
+        </w:rPr>
+        <w:t>Continuous Improvement:</w:t>
+      </w:r>
+      <w:r>
+        <w:t xml:space="preserve"> The project team will </w:t>
+      </w:r>
+      <w:proofErr w:type="gramStart"/>
+      <w:r>
+        <w:t>leverage</w:t>
+      </w:r>
+      <w:proofErr w:type="gramEnd"/>
+      <w:r>
+        <w:t xml:space="preserve"> feedback received from quality audits and metrics to drive continuous improvement in both the product and the quality process. Opportunities for enhancement will be </w:t>
+      </w:r>
+      <w:proofErr w:type="gramStart"/>
+      <w:r>
+        <w:t>identified</w:t>
+      </w:r>
+      <w:proofErr w:type="gramEnd"/>
+      <w:r>
+        <w:t xml:space="preserve"> in collaboration with stakeholders, and appropriate changes will be implemented.</w:t>
+      </w:r>
+    </w:p>
+    <w:p>
+      <w:pPr>
+        <w:pStyle w:val="ListParagraph"/>
+        <w:numPr>
+          <w:ilvl w:val="0"/>
+          <w:numId w:val="10"/>
+        </w:numPr>
+        <w:spacing w:after="160" w:line="259" w:lineRule="auto"/>
+        <w:ind w:left="1560"/>
+        <w:jc w:val="left"/>
+      </w:pPr>
+      <w:r>
+        <w:rPr>
+          <w:b/>
+          <w:bCs/>
+        </w:rPr>
+        <w:t>Compliance with Industry Standards:</w:t>
+      </w:r>
+      <w:r>
+        <w:t xml:space="preserve"> The project team will ensure adherence to relevant industry standards, including accessibility, security, and data privacy regulations. Regular audits will be conducted to verify compliance with these standards.</w:t>
+      </w:r>
+    </w:p>
+    <w:p>
+      <w:pPr>
+        <w:pStyle w:val="ListParagraph"/>
+        <w:numPr>
+          <w:ilvl w:val="0"/>
+          <w:numId w:val="10"/>
+        </w:numPr>
+        <w:spacing w:after="160" w:line="259" w:lineRule="auto"/>
+        <w:ind w:left="1560"/>
+        <w:jc w:val="left"/>
+      </w:pPr>
+      <w:r>
+        <w:rPr>
+          <w:b/>
+          <w:bCs/>
+        </w:rPr>
+        <w:t>Reviewing Customer Feedback:</w:t>
+      </w:r>
+      <w:r>
+        <w:t xml:space="preserve"> Regular reviews of customer feedback will be conducted to </w:t>
+      </w:r>
+      <w:proofErr w:type="gramStart"/>
+      <w:r>
+        <w:t>identify</w:t>
+      </w:r>
+      <w:proofErr w:type="gramEnd"/>
+      <w:r>
+        <w:t xml:space="preserve"> any issues or areas requiring improvement. This feedback will play a crucial role in informing the continuous improvement efforts and ensuring that the product aligns with customer needs and expectations.</w:t>
+      </w:r>
+    </w:p>
+    <w:p>
+      <w:pPr>
+        <w:ind w:left="993" w:firstLine="207"/>
+      </w:pPr>
+      <w:r>
+        <w:t xml:space="preserve">The project will implement rigorous monitoring, tracking, and reporting of quality assurance metrics to ensure the delivery of a high-quality outcome. Any deviations from the established standards will be promptly reviewed and rectified. The project team will receive regular reports from the software application, which will capture relevant data for these metrics. The quality assurance process will undergo frequent reviews to </w:t>
+      </w:r>
+      <w:proofErr w:type="gramStart"/>
+      <w:r>
+        <w:t>identify</w:t>
+      </w:r>
+      <w:proofErr w:type="gramEnd"/>
+      <w:r>
+        <w:t xml:space="preserve"> opportunities for enhancement and implement necessary improvements. The </w:t>
+      </w:r>
+      <w:proofErr w:type="gramStart"/>
+      <w:r>
+        <w:t>objective</w:t>
+      </w:r>
+      <w:proofErr w:type="gramEnd"/>
+      <w:r>
+        <w:t xml:space="preserve"> is to ensure that the Dispatch Directory System meets the most stringent quality standards, with close monitoring of all quality assurance metrics to guarantee project success.</w:t>
+      </w:r>
+    </w:p>
+    <w:p>
+      <w:pPr>
+        <w:spacing w:after="50" w:line="259" w:lineRule="auto"/>
+        <w:ind w:left="1560" w:hanging="450"/>
+        <w:jc w:val="left"/>
+      </w:pPr>
+      <w:r>
+        <w:rPr>
+          <w:color w:val="008000"/>
+        </w:rPr>
+        <w:t xml:space="preserve"> </w:t>
+      </w:r>
+      <w:r>
+        <w:t xml:space="preserve">  </w:t>
+      </w:r>
+    </w:p>
+    <w:p>
+      <w:pPr>
+        <w:spacing w:after="3" w:line="259" w:lineRule="auto"/>
+        <w:ind w:left="1440" w:hanging="450"/>
+        <w:jc w:val="left"/>
+      </w:pPr>
+      <w:r>
+        <w:rPr>
+          <w:color w:val="1F3864"/>
+        </w:rPr>
+        <w:t>6.8.5.</w:t>
+      </w:r>
+      <w:r>
+        <w:rPr>
+          <w:rFonts w:ascii="Arial" w:eastAsia="Arial" w:hAnsi="Arial" w:cs="Arial"/>
+          <w:color w:val="1F3864"/>
+        </w:rPr>
+        <w:t xml:space="preserve"> </w:t>
+      </w:r>
+      <w:r>
+        <w:rPr>
+          <w:color w:val="1F3864"/>
+        </w:rPr>
+        <w:t xml:space="preserve">Quality Control   </w:t>
+      </w:r>
+      <w:r>
+        <w:t xml:space="preserve"> </w:t>
+      </w:r>
+    </w:p>
+    <w:p>
+      <w:pPr>
+        <w:spacing w:after="0" w:line="259" w:lineRule="auto"/>
+        <w:ind w:left="1440" w:hanging="450"/>
+        <w:jc w:val="left"/>
+      </w:pPr>
+      <w:r>
+        <w:t xml:space="preserve">  </w:t>
+      </w:r>
+    </w:p>
+    <w:p>
+      <w:pPr>
         <w:ind w:left="1440" w:right="873" w:hanging="450"/>
       </w:pPr>
-      <w:r>
-        <w:t xml:space="preserve">The QA process for the Dispatch Directory System project will be integrated into the Agile and Scrum method to ensure that quality is achieved through collaborative effort and continuous improvement. The following steps will be undertaken:   </w:t>
+      <w:bookmarkStart w:id="1" w:name="_Hlk135902396"/>
+      <w:r>
+        <w:t xml:space="preserve">In Agile and Scrum </w:t>
+      </w:r>
+      <w:proofErr w:type="gramStart"/>
+      <w:r>
+        <w:t>methodology</w:t>
+      </w:r>
+      <w:proofErr w:type="gramEnd"/>
+      <w:r>
+        <w:t xml:space="preserve">, quality control is embedded into the development process, and the focus is on continuous testing and quality </w:t>
+      </w:r>
+      <w:r>
+        <w:lastRenderedPageBreak/>
+        <w:t xml:space="preserve">feedback. The Quality Control process for the Dispatch Directory System project will involve the following steps:   </w:t>
       </w:r>
     </w:p>
     <w:p>
@@ -2070,10 +2800,37 @@
         <w:rPr>
           <w:b/>
         </w:rPr>
-        <w:t>Defining Quality Standards:</w:t>
-      </w:r>
-      <w:r>
-        <w:t xml:space="preserve"> The project team will collaborate with stakeholders to define and document the quality standards for the project in the Quality Management Plan. The quality standards will be communicated to all stakeholders.   </w:t>
+        <w:t>Continuous testing and feedback:</w:t>
+      </w:r>
+      <w:r>
+        <w:t xml:space="preserve"> The project team will perform continuous testing to </w:t>
+      </w:r>
+      <w:proofErr w:type="gramStart"/>
+      <w:r>
+        <w:t>identify</w:t>
+      </w:r>
+      <w:proofErr w:type="gramEnd"/>
+      <w:r>
+        <w:t xml:space="preserve"> defects and ensure that the product is meeting customer requirements. The testing will be automated wherever possible, and the results will be tracked in a continuous integration/continuous delivery (CI/CD) system.   </w:t>
+      </w:r>
+    </w:p>
+    <w:p>
+      <w:pPr>
+        <w:numPr>
+          <w:ilvl w:val="0"/>
+          <w:numId w:val="5"/>
+        </w:numPr>
+        <w:spacing w:after="80"/>
+        <w:ind w:left="1440" w:right="873" w:hanging="450"/>
+      </w:pPr>
+      <w:r>
+        <w:rPr>
+          <w:b/>
+        </w:rPr>
+        <w:t>User Acceptance Testing (UAT):</w:t>
+      </w:r>
+      <w:r>
+        <w:t xml:space="preserve"> A representative group of end users will test the system to ensure it satisfies their needs and expectations. The UAT will be performed at the end of each sprint, and any necessary modifications will be made based on feedback from the users.   </w:t>
       </w:r>
     </w:p>
     <w:p>
@@ -2089,14 +2846,10 @@
         <w:rPr>
           <w:b/>
         </w:rPr>
-        <w:t>Agile Quality Auditing:</w:t>
-      </w:r>
-      <w:r>
-        <w:t xml:space="preserve"> The project team will conduct regular quality audits using Agile practices such as peer reviews, test-driven development, and continuous integration. These practices will be used to </w:t>
-      </w:r>
-      <w:r>
-        <w:lastRenderedPageBreak/>
-        <w:t xml:space="preserve">verify that quality standards are being met and identify areas for improvement.   </w:t>
+        <w:t>Compatibility Testing:</w:t>
+      </w:r>
+      <w:r>
+        <w:t xml:space="preserve"> The Dispatch Directory System will be tested on multiple platforms, including mobile devices and browsers, to ensure compatibility and address any difficulties that may arise when the system is used in various settings.   </w:t>
       </w:r>
     </w:p>
     <w:p>
@@ -2111,10 +2864,26 @@
         <w:rPr>
           <w:b/>
         </w:rPr>
-        <w:t>Quality Metrics:</w:t>
-      </w:r>
-      <w:r>
-        <w:t xml:space="preserve"> The project team will use quality metrics to track and report on the project's performance against the quality standards.    </w:t>
+        <w:t>Continuous Monitoring:</w:t>
+      </w:r>
+      <w:r>
+        <w:t xml:space="preserve"> After deployment, the project team will </w:t>
+      </w:r>
+      <w:proofErr w:type="gramStart"/>
+      <w:r>
+        <w:t>monitor</w:t>
+      </w:r>
+      <w:proofErr w:type="gramEnd"/>
+      <w:r>
+        <w:t xml:space="preserve"> the effectiveness of the Dispatch Directory system. This will involve keeping an eye on important performance measures including user happiness, response time, and system uptime. This will provide essential information to aid with any system upgrades and </w:t>
+      </w:r>
+      <w:proofErr w:type="gramStart"/>
+      <w:r>
+        <w:t>identify</w:t>
+      </w:r>
+      <w:proofErr w:type="gramEnd"/>
+      <w:r>
+        <w:t xml:space="preserve"> any problems or bottlenecks.   </w:t>
       </w:r>
     </w:p>
     <w:p>
@@ -2129,12 +2898,18 @@
     </w:p>
     <w:p>
       <w:pPr>
-        <w:spacing w:after="11" w:line="253" w:lineRule="auto"/>
-        <w:ind w:left="1440" w:right="105" w:hanging="450"/>
-        <w:jc w:val="center"/>
-      </w:pPr>
-      <w:r>
-        <w:t xml:space="preserve">To monitor the quality process, the following metrics will be used:   </w:t>
+        <w:ind w:left="1440" w:right="873" w:hanging="450"/>
+      </w:pPr>
+      <w:r>
+        <w:t xml:space="preserve">The following quality metrics will be used to </w:t>
+      </w:r>
+      <w:proofErr w:type="gramStart"/>
+      <w:r>
+        <w:t>monitor</w:t>
+      </w:r>
+      <w:proofErr w:type="gramEnd"/>
+      <w:r>
+        <w:t xml:space="preserve"> and assess the system's performance:   </w:t>
       </w:r>
     </w:p>
     <w:p>
@@ -2153,11 +2928,21 @@
           <w:ilvl w:val="1"/>
           <w:numId w:val="5"/>
         </w:numPr>
-        <w:spacing w:after="1" w:line="259" w:lineRule="auto"/>
+        <w:spacing w:after="40" w:line="259" w:lineRule="auto"/>
         <w:ind w:left="1440" w:right="873" w:hanging="450"/>
       </w:pPr>
       <w:r>
-        <w:t xml:space="preserve">Agile Metrics such as Velocity, Burn-Down Charts, and Sprint Reviews  </w:t>
+        <w:t xml:space="preserve">Defect Density: The number of defects found per unit of measure (e.g., per  </w:t>
+      </w:r>
+    </w:p>
+    <w:p>
+      <w:pPr>
+        <w:spacing w:after="64"/>
+        <w:ind w:left="1440" w:right="1443" w:hanging="450"/>
+        <w:jc w:val="left"/>
+      </w:pPr>
+      <w:r>
+        <w:t xml:space="preserve">KLOC)  </w:t>
       </w:r>
       <w:r>
         <w:rPr>
@@ -2171,24 +2956,36 @@
         </w:rPr>
         <w:t xml:space="preserve"> </w:t>
       </w:r>
-    </w:p>
-    <w:p>
-      <w:pPr>
-        <w:spacing w:after="40" w:line="259" w:lineRule="auto"/>
-        <w:ind w:left="1440" w:right="872" w:hanging="450"/>
-        <w:jc w:val="right"/>
-      </w:pPr>
-      <w:r>
-        <w:t xml:space="preserve">Defect Density: The number of defects found per unit of measure (e.g., per  </w:t>
-      </w:r>
-    </w:p>
-    <w:p>
-      <w:pPr>
-        <w:spacing w:after="62"/>
+      <w:r>
+        <w:t xml:space="preserve">Defect Severity: The classification of defects based on their impact on the system.   </w:t>
+      </w:r>
+      <w:r>
+        <w:rPr>
+          <w:rFonts w:ascii="Courier New" w:eastAsia="Courier New" w:hAnsi="Courier New" w:cs="Courier New"/>
+        </w:rPr>
+        <w:t>o</w:t>
+      </w:r>
+      <w:r>
+        <w:rPr>
+          <w:rFonts w:ascii="Arial" w:eastAsia="Arial" w:hAnsi="Arial" w:cs="Arial"/>
+        </w:rPr>
+        <w:t xml:space="preserve"> </w:t>
+      </w:r>
+      <w:r>
+        <w:t xml:space="preserve">Test Coverage: The percentage of the system that has been tested.   </w:t>
+      </w:r>
+    </w:p>
+    <w:p>
+      <w:pPr>
+        <w:numPr>
+          <w:ilvl w:val="1"/>
+          <w:numId w:val="5"/>
+        </w:numPr>
+        <w:spacing w:after="0" w:line="307" w:lineRule="auto"/>
         <w:ind w:left="1440" w:right="873" w:hanging="450"/>
       </w:pPr>
       <w:r>
-        <w:t xml:space="preserve">KLOC)  </w:t>
+        <w:t xml:space="preserve">Test Case Pass Rate: The percentage of test cases that have been passed. </w:t>
       </w:r>
       <w:r>
         <w:rPr>
@@ -2203,7 +3000,22 @@
         <w:t xml:space="preserve"> </w:t>
       </w:r>
       <w:r>
-        <w:t xml:space="preserve">Defect Severity: The classification of defects based on their impact on the system.   </w:t>
+        <w:t xml:space="preserve">User Happiness: Measured through surveys and feedback from users. </w:t>
+      </w:r>
+      <w:r>
+        <w:rPr>
+          <w:rFonts w:ascii="Courier New" w:eastAsia="Courier New" w:hAnsi="Courier New" w:cs="Courier New"/>
+        </w:rPr>
+        <w:t>o</w:t>
+      </w:r>
+      <w:r>
+        <w:rPr>
+          <w:rFonts w:ascii="Arial" w:eastAsia="Arial" w:hAnsi="Arial" w:cs="Arial"/>
+        </w:rPr>
+        <w:t xml:space="preserve"> </w:t>
+      </w:r>
+      <w:r>
+        <w:t xml:space="preserve">Response Time: The time taken for the system to respond to user requests. </w:t>
       </w:r>
     </w:p>
     <w:p>
@@ -2215,47 +3027,220 @@
         <w:ind w:left="1440" w:right="873" w:hanging="450"/>
       </w:pPr>
       <w:r>
-        <w:t xml:space="preserve">Test Coverage: The percentage of the system that has been tested  </w:t>
-      </w:r>
-      <w:r>
-        <w:rPr>
-          <w:rFonts w:ascii="Courier New" w:eastAsia="Courier New" w:hAnsi="Courier New" w:cs="Courier New"/>
-        </w:rPr>
-        <w:t>o</w:t>
+        <w:t xml:space="preserve">System Uptime: The percentage of time the system is available and functioning as expected.   </w:t>
+      </w:r>
+    </w:p>
+    <w:p>
+      <w:pPr>
+        <w:spacing w:after="0" w:line="259" w:lineRule="auto"/>
+        <w:ind w:left="1440" w:hanging="450"/>
+        <w:jc w:val="left"/>
+      </w:pPr>
+      <w:r>
+        <w:t xml:space="preserve">  </w:t>
+      </w:r>
+    </w:p>
+    <w:p>
+      <w:pPr>
+        <w:numPr>
+          <w:ilvl w:val="0"/>
+          <w:numId w:val="5"/>
+        </w:numPr>
+        <w:spacing w:after="79"/>
+        <w:ind w:left="1440" w:right="873" w:hanging="450"/>
+      </w:pPr>
+      <w:r>
+        <w:rPr>
+          <w:b/>
+        </w:rPr>
+        <w:lastRenderedPageBreak/>
+        <w:t>Tracking and Documenting Quality Evaluations:</w:t>
+      </w:r>
+      <w:r>
+        <w:t xml:space="preserve"> The project team will track and document the outcomes of the Quality Control process, which will be used to </w:t>
+      </w:r>
+      <w:proofErr w:type="gramStart"/>
+      <w:r>
+        <w:t>monitor</w:t>
+      </w:r>
+      <w:proofErr w:type="gramEnd"/>
+      <w:r>
+        <w:t xml:space="preserve"> the project's progress and the effectiveness of any remedial actions that are taken.   </w:t>
+      </w:r>
+    </w:p>
+    <w:p>
+      <w:pPr>
+        <w:numPr>
+          <w:ilvl w:val="0"/>
+          <w:numId w:val="5"/>
+        </w:numPr>
+        <w:ind w:left="1440" w:right="873" w:hanging="450"/>
+      </w:pPr>
+      <w:r>
+        <w:rPr>
+          <w:b/>
+        </w:rPr>
+        <w:t>Continuous Improvement:</w:t>
+      </w:r>
+      <w:r>
+        <w:t xml:space="preserve"> The Quality Control process will be reviewed </w:t>
+      </w:r>
+      <w:proofErr w:type="gramStart"/>
+      <w:r>
+        <w:t>frequently</w:t>
+      </w:r>
+      <w:proofErr w:type="gramEnd"/>
+      <w:r>
+        <w:t xml:space="preserve">, seeking opportunities for improvement, and implementing them as necessary.   </w:t>
+      </w:r>
+    </w:p>
+    <w:p>
+      <w:pPr>
+        <w:spacing w:after="0" w:line="259" w:lineRule="auto"/>
+        <w:ind w:left="1440" w:hanging="450"/>
+        <w:jc w:val="left"/>
+      </w:pPr>
+      <w:r>
+        <w:t xml:space="preserve">   </w:t>
+      </w:r>
+    </w:p>
+    <w:p>
+      <w:pPr>
+        <w:ind w:left="1440" w:right="873" w:hanging="450"/>
+      </w:pPr>
+      <w:r>
+        <w:t xml:space="preserve">In conclusion, the Quality Control process for the Dispatch Directory System project will be an integral part of the development process, with a focus on continuous testing, user feedback, and performance monitoring. The project team will continuously </w:t>
+      </w:r>
+      <w:proofErr w:type="gramStart"/>
+      <w:r>
+        <w:t>monitor</w:t>
+      </w:r>
+      <w:proofErr w:type="gramEnd"/>
+      <w:r>
+        <w:t xml:space="preserve"> and assess the quality of the product as part of the Quality Control process, ensuring that it meets the required quality standards and customer requirements.   </w:t>
+      </w:r>
+    </w:p>
+    <w:bookmarkEnd w:id="1"/>
+    <w:p>
+      <w:pPr>
+        <w:spacing w:after="50" w:line="259" w:lineRule="auto"/>
+        <w:ind w:left="1440" w:hanging="450"/>
+        <w:jc w:val="left"/>
+      </w:pPr>
+      <w:r>
+        <w:rPr>
+          <w:color w:val="008000"/>
+        </w:rPr>
+        <w:t xml:space="preserve"> </w:t>
+      </w:r>
+      <w:r>
+        <w:t xml:space="preserve">  </w:t>
+      </w:r>
+    </w:p>
+    <w:p>
+      <w:pPr>
+        <w:spacing w:after="3" w:line="259" w:lineRule="auto"/>
+        <w:ind w:left="1440" w:hanging="450"/>
+        <w:jc w:val="left"/>
+      </w:pPr>
+      <w:r>
+        <w:rPr>
+          <w:color w:val="1F3864"/>
+        </w:rPr>
+        <w:t>6.8.6.</w:t>
       </w:r>
       <w:r>
         <w:rPr>
           <w:rFonts w:ascii="Arial" w:eastAsia="Arial" w:hAnsi="Arial" w:cs="Arial"/>
-        </w:rPr>
-        <w:t xml:space="preserve"> </w:t>
-      </w:r>
-      <w:r>
-        <w:t xml:space="preserve">Test Case Pass Rate: The percentage of test cases that have been passed  </w:t>
-      </w:r>
-      <w:r>
-        <w:rPr>
-          <w:rFonts w:ascii="Courier New" w:eastAsia="Courier New" w:hAnsi="Courier New" w:cs="Courier New"/>
-        </w:rPr>
-        <w:t>o</w:t>
-      </w:r>
-      <w:r>
-        <w:rPr>
-          <w:rFonts w:ascii="Arial" w:eastAsia="Arial" w:hAnsi="Arial" w:cs="Arial"/>
-        </w:rPr>
-        <w:t xml:space="preserve"> </w:t>
-      </w:r>
-      <w:r>
-        <w:t xml:space="preserve">Root Cause Analysis Effectiveness: The percentage of issues that have been resolved at the root cause level.   </w:t>
-      </w:r>
-    </w:p>
-    <w:p>
-      <w:pPr>
-        <w:spacing w:after="61" w:line="259" w:lineRule="auto"/>
+          <w:color w:val="1F3864"/>
+        </w:rPr>
+        <w:t xml:space="preserve"> </w:t>
+      </w:r>
+      <w:r>
+        <w:rPr>
+          <w:color w:val="1F3864"/>
+        </w:rPr>
+        <w:t xml:space="preserve">Quality Control Measurements  </w:t>
+      </w:r>
+      <w:r>
+        <w:t xml:space="preserve"> </w:t>
+      </w:r>
+    </w:p>
+    <w:p>
+      <w:pPr>
+        <w:spacing w:after="0" w:line="259" w:lineRule="auto"/>
         <w:ind w:left="1440" w:hanging="450"/>
         <w:jc w:val="left"/>
       </w:pPr>
       <w:r>
+        <w:t xml:space="preserve">   </w:t>
+      </w:r>
+    </w:p>
+    <w:p>
+      <w:pPr>
+        <w:ind w:left="1440" w:right="873" w:hanging="450"/>
+      </w:pPr>
+      <w:r>
+        <w:t xml:space="preserve">The Agile and Scrum techniques will be employed to promote continuous inspection and modification throughout the project lifecycle for the Dispatch Directory System project, which will adopt a transparent and collaborative approach to quality control.   </w:t>
+      </w:r>
+    </w:p>
+    <w:p>
+      <w:pPr>
+        <w:spacing w:after="0" w:line="259" w:lineRule="auto"/>
+        <w:ind w:left="1440" w:hanging="450"/>
+        <w:jc w:val="left"/>
+      </w:pPr>
+      <w:r>
+        <w:t xml:space="preserve">   </w:t>
+      </w:r>
+    </w:p>
+    <w:p>
+      <w:pPr>
+        <w:ind w:left="1440" w:right="873" w:hanging="450"/>
+      </w:pPr>
+      <w:r>
+        <w:t xml:space="preserve">To guarantee that the product fulfills the standards and criteria, quality control measures will be made at each stage of the development process and documented on a shared, viewable platform, such as a project management tool, as opposed to a static spreadsheet or table.   </w:t>
+      </w:r>
+    </w:p>
+    <w:p>
+      <w:pPr>
+        <w:spacing w:after="0" w:line="259" w:lineRule="auto"/>
+        <w:ind w:left="1440" w:hanging="450"/>
+        <w:jc w:val="left"/>
+      </w:pPr>
+      <w:r>
+        <w:t xml:space="preserve">   </w:t>
+      </w:r>
+    </w:p>
+    <w:p>
+      <w:pPr>
+        <w:ind w:left="1440" w:right="873" w:hanging="450"/>
+      </w:pPr>
+      <w:r>
+        <w:t xml:space="preserve">The following details will be on the platform:   </w:t>
+      </w:r>
+    </w:p>
+    <w:p>
+      <w:pPr>
+        <w:spacing w:after="60" w:line="259" w:lineRule="auto"/>
+        <w:ind w:left="1440" w:hanging="450"/>
+        <w:jc w:val="left"/>
+      </w:pPr>
+      <w:r>
         <w:t xml:space="preserve">  </w:t>
+      </w:r>
+    </w:p>
+    <w:p>
+      <w:pPr>
+        <w:numPr>
+          <w:ilvl w:val="0"/>
+          <w:numId w:val="5"/>
+        </w:numPr>
+        <w:spacing w:after="53"/>
+        <w:ind w:left="1440" w:right="873" w:hanging="450"/>
+      </w:pPr>
+      <w:r>
+        <w:t xml:space="preserve">Measurement date   </w:t>
       </w:r>
     </w:p>
     <w:p>
@@ -2268,556 +3253,6 @@
         <w:ind w:left="1440" w:right="873" w:hanging="450"/>
       </w:pPr>
       <w:r>
-        <w:rPr>
-          <w:b/>
-        </w:rPr>
-        <w:t xml:space="preserve">Continuous Improvement: </w:t>
-      </w:r>
-      <w:r>
-        <w:t xml:space="preserve">The project team will use the feedback received from quality audits and quality metrics to continuously improve the product and the quality process. The project team will work with stakeholders to identify opportunities for improvement and implement changes.   </w:t>
-      </w:r>
-    </w:p>
-    <w:p>
-      <w:pPr>
-        <w:numPr>
-          <w:ilvl w:val="0"/>
-          <w:numId w:val="5"/>
-        </w:numPr>
-        <w:spacing w:after="79"/>
-        <w:ind w:left="1440" w:right="873" w:hanging="450"/>
-      </w:pPr>
-      <w:r>
-        <w:rPr>
-          <w:b/>
-        </w:rPr>
-        <w:t>Compliance with Industry Standards:</w:t>
-      </w:r>
-      <w:r>
-        <w:t xml:space="preserve"> The project team will ensure that the Dispatch Directory System adheres to relevant industry standards such as accessibility standards, security standards, and data privacy regulations. Regular audits will be conducted to verify compliance with these standards.   </w:t>
-      </w:r>
-    </w:p>
-    <w:p>
-      <w:pPr>
-        <w:numPr>
-          <w:ilvl w:val="0"/>
-          <w:numId w:val="5"/>
-        </w:numPr>
-        <w:ind w:left="1440" w:right="873" w:hanging="450"/>
-      </w:pPr>
-      <w:r>
-        <w:rPr>
-          <w:b/>
-        </w:rPr>
-        <w:t>Reviewing Customer Feedback:</w:t>
-      </w:r>
-      <w:r>
-        <w:t xml:space="preserve"> The project team will regularly review customer feedback to identify any issues or areas for improvement. This feedback will be used to inform the continuous improvement process and ensure that the product meets customer needs and expectations.   </w:t>
-      </w:r>
-    </w:p>
-    <w:p>
-      <w:pPr>
-        <w:spacing w:after="4" w:line="259" w:lineRule="auto"/>
-        <w:ind w:left="1440" w:hanging="450"/>
-        <w:jc w:val="left"/>
-      </w:pPr>
-      <w:r>
-        <w:t xml:space="preserve">   </w:t>
-      </w:r>
-    </w:p>
-    <w:p>
-      <w:pPr>
-        <w:ind w:left="1440" w:right="873" w:hanging="450"/>
-      </w:pPr>
-      <w:r>
-        <w:t xml:space="preserve">The quality assurance metrics will be closely monitored, tracked, and reported on a regular basis to ensure that the project produces a high-quality outcome. Any violations of these standards will be swiftly reviewed and corrected. The project team will receive regular reports from the software application that will be utilized to gather data on these parameters. The quality assurance procedure will also be reviewed frequently to find and implement improvements. The goal is to ensure that the Dispatch Directory System meets the highest quality standards, </w:t>
-      </w:r>
-      <w:r>
-        <w:lastRenderedPageBreak/>
-        <w:t xml:space="preserve">and that all quality assurance metrics are closely monitored to ensure the project's success.   </w:t>
-      </w:r>
-    </w:p>
-    <w:p>
-      <w:pPr>
-        <w:spacing w:after="50" w:line="259" w:lineRule="auto"/>
-        <w:ind w:left="1440" w:hanging="450"/>
-        <w:jc w:val="left"/>
-      </w:pPr>
-      <w:r>
-        <w:rPr>
-          <w:color w:val="008000"/>
-        </w:rPr>
-        <w:t xml:space="preserve"> </w:t>
-      </w:r>
-      <w:r>
-        <w:t xml:space="preserve">  </w:t>
-      </w:r>
-    </w:p>
-    <w:p>
-      <w:pPr>
-        <w:spacing w:after="3" w:line="259" w:lineRule="auto"/>
-        <w:ind w:left="1440" w:hanging="450"/>
-        <w:jc w:val="left"/>
-      </w:pPr>
-      <w:r>
-        <w:rPr>
-          <w:color w:val="1F3864"/>
-        </w:rPr>
-        <w:t>6.8.5.</w:t>
-      </w:r>
-      <w:r>
-        <w:rPr>
-          <w:rFonts w:ascii="Arial" w:eastAsia="Arial" w:hAnsi="Arial" w:cs="Arial"/>
-          <w:color w:val="1F3864"/>
-        </w:rPr>
-        <w:t xml:space="preserve"> </w:t>
-      </w:r>
-      <w:r>
-        <w:rPr>
-          <w:color w:val="1F3864"/>
-        </w:rPr>
-        <w:t xml:space="preserve">Quality Control   </w:t>
-      </w:r>
-      <w:r>
-        <w:t xml:space="preserve"> </w:t>
-      </w:r>
-    </w:p>
-    <w:p>
-      <w:pPr>
-        <w:spacing w:after="0" w:line="259" w:lineRule="auto"/>
-        <w:ind w:left="1440" w:hanging="450"/>
-        <w:jc w:val="left"/>
-      </w:pPr>
-      <w:r>
-        <w:t xml:space="preserve">  </w:t>
-      </w:r>
-    </w:p>
-    <w:p>
-      <w:pPr>
-        <w:ind w:left="1440" w:right="873" w:hanging="450"/>
-      </w:pPr>
-      <w:r>
-        <w:t xml:space="preserve">In Agile and Scrum methodology, quality control is embedded into the development process, and the focus is on continuous testing and quality feedback. The Quality Control process for the Dispatch Directory System project will involve the following steps:   </w:t>
-      </w:r>
-    </w:p>
-    <w:p>
-      <w:pPr>
-        <w:spacing w:after="61" w:line="259" w:lineRule="auto"/>
-        <w:ind w:left="1440" w:hanging="450"/>
-        <w:jc w:val="left"/>
-      </w:pPr>
-      <w:r>
-        <w:t xml:space="preserve">   </w:t>
-      </w:r>
-    </w:p>
-    <w:p>
-      <w:pPr>
-        <w:numPr>
-          <w:ilvl w:val="0"/>
-          <w:numId w:val="5"/>
-        </w:numPr>
-        <w:spacing w:after="79"/>
-        <w:ind w:left="1440" w:right="873" w:hanging="450"/>
-      </w:pPr>
-      <w:r>
-        <w:rPr>
-          <w:b/>
-        </w:rPr>
-        <w:t>Continuous testing and feedback:</w:t>
-      </w:r>
-      <w:r>
-        <w:t xml:space="preserve"> The project team will perform continuous testing to identify defects and ensure that the product is meeting customer requirements. The testing will be automated wherever possible, and the results will be tracked in a continuous integration/continuous delivery (CI/CD) system.   </w:t>
-      </w:r>
-    </w:p>
-    <w:p>
-      <w:pPr>
-        <w:numPr>
-          <w:ilvl w:val="0"/>
-          <w:numId w:val="5"/>
-        </w:numPr>
-        <w:spacing w:after="80"/>
-        <w:ind w:left="1440" w:right="873" w:hanging="450"/>
-      </w:pPr>
-      <w:r>
-        <w:rPr>
-          <w:b/>
-        </w:rPr>
-        <w:t>User Acceptance Testing (UAT):</w:t>
-      </w:r>
-      <w:r>
-        <w:t xml:space="preserve"> A representative group of end users will test the system to ensure it satisfies their needs and expectations. The UAT will be performed at the end of each sprint, and any necessary modifications will be made based on feedback from the users.   </w:t>
-      </w:r>
-    </w:p>
-    <w:p>
-      <w:pPr>
-        <w:numPr>
-          <w:ilvl w:val="0"/>
-          <w:numId w:val="5"/>
-        </w:numPr>
-        <w:spacing w:after="74"/>
-        <w:ind w:left="1440" w:right="873" w:hanging="450"/>
-      </w:pPr>
-      <w:r>
-        <w:rPr>
-          <w:b/>
-        </w:rPr>
-        <w:t>Compatibility Testing:</w:t>
-      </w:r>
-      <w:r>
-        <w:t xml:space="preserve"> The Dispatch Directory System will be tested on multiple platforms, including mobile devices and browsers, to ensure compatibility and address any difficulties that may arise when the system is used in various settings.   </w:t>
-      </w:r>
-    </w:p>
-    <w:p>
-      <w:pPr>
-        <w:numPr>
-          <w:ilvl w:val="0"/>
-          <w:numId w:val="5"/>
-        </w:numPr>
-        <w:ind w:left="1440" w:right="873" w:hanging="450"/>
-      </w:pPr>
-      <w:r>
-        <w:rPr>
-          <w:b/>
-        </w:rPr>
-        <w:t>Continuous Monitoring:</w:t>
-      </w:r>
-      <w:r>
-        <w:t xml:space="preserve"> After deployment, the project team will monitor the effectiveness of the Dispatch Directory system. This will involve keeping an eye on important performance measures including user happiness, response time, and system uptime. This will provide essential information to aid with any system upgrades and identify any problems or bottlenecks.   </w:t>
-      </w:r>
-    </w:p>
-    <w:p>
-      <w:pPr>
-        <w:spacing w:after="0" w:line="259" w:lineRule="auto"/>
-        <w:ind w:left="1440" w:hanging="450"/>
-        <w:jc w:val="left"/>
-      </w:pPr>
-      <w:r>
-        <w:t xml:space="preserve">  </w:t>
-      </w:r>
-    </w:p>
-    <w:p>
-      <w:pPr>
-        <w:ind w:left="1440" w:right="873" w:hanging="450"/>
-      </w:pPr>
-      <w:r>
-        <w:t xml:space="preserve">The following quality metrics will be used to monitor and assess the system's performance:   </w:t>
-      </w:r>
-    </w:p>
-    <w:p>
-      <w:pPr>
-        <w:spacing w:after="51" w:line="259" w:lineRule="auto"/>
-        <w:ind w:left="1440" w:hanging="450"/>
-        <w:jc w:val="left"/>
-      </w:pPr>
-      <w:r>
-        <w:t xml:space="preserve">  </w:t>
-      </w:r>
-    </w:p>
-    <w:p>
-      <w:pPr>
-        <w:numPr>
-          <w:ilvl w:val="1"/>
-          <w:numId w:val="5"/>
-        </w:numPr>
-        <w:spacing w:after="40" w:line="259" w:lineRule="auto"/>
-        <w:ind w:left="1440" w:right="873" w:hanging="450"/>
-      </w:pPr>
-      <w:r>
-        <w:t xml:space="preserve">Defect Density: The number of defects found per unit of measure (e.g., per  </w:t>
-      </w:r>
-    </w:p>
-    <w:p>
-      <w:pPr>
-        <w:spacing w:after="64"/>
-        <w:ind w:left="1440" w:right="1443" w:hanging="450"/>
-        <w:jc w:val="left"/>
-      </w:pPr>
-      <w:r>
-        <w:t xml:space="preserve">KLOC)  </w:t>
-      </w:r>
-      <w:r>
-        <w:rPr>
-          <w:rFonts w:ascii="Courier New" w:eastAsia="Courier New" w:hAnsi="Courier New" w:cs="Courier New"/>
-        </w:rPr>
-        <w:t>o</w:t>
-      </w:r>
-      <w:r>
-        <w:rPr>
-          <w:rFonts w:ascii="Arial" w:eastAsia="Arial" w:hAnsi="Arial" w:cs="Arial"/>
-        </w:rPr>
-        <w:t xml:space="preserve"> </w:t>
-      </w:r>
-      <w:r>
-        <w:t xml:space="preserve">Defect Severity: The classification of defects based on their impact on the system.   </w:t>
-      </w:r>
-      <w:r>
-        <w:rPr>
-          <w:rFonts w:ascii="Courier New" w:eastAsia="Courier New" w:hAnsi="Courier New" w:cs="Courier New"/>
-        </w:rPr>
-        <w:t>o</w:t>
-      </w:r>
-      <w:r>
-        <w:rPr>
-          <w:rFonts w:ascii="Arial" w:eastAsia="Arial" w:hAnsi="Arial" w:cs="Arial"/>
-        </w:rPr>
-        <w:t xml:space="preserve"> </w:t>
-      </w:r>
-      <w:r>
-        <w:t xml:space="preserve">Test Coverage: The percentage of the system that has been tested.   </w:t>
-      </w:r>
-    </w:p>
-    <w:p>
-      <w:pPr>
-        <w:numPr>
-          <w:ilvl w:val="1"/>
-          <w:numId w:val="5"/>
-        </w:numPr>
-        <w:spacing w:after="0" w:line="307" w:lineRule="auto"/>
-        <w:ind w:left="1440" w:right="873" w:hanging="450"/>
-      </w:pPr>
-      <w:r>
-        <w:t xml:space="preserve">Test Case Pass Rate: The percentage of test cases that have been passed. </w:t>
-      </w:r>
-      <w:r>
-        <w:rPr>
-          <w:rFonts w:ascii="Courier New" w:eastAsia="Courier New" w:hAnsi="Courier New" w:cs="Courier New"/>
-        </w:rPr>
-        <w:t>o</w:t>
-      </w:r>
-      <w:r>
-        <w:rPr>
-          <w:rFonts w:ascii="Arial" w:eastAsia="Arial" w:hAnsi="Arial" w:cs="Arial"/>
-        </w:rPr>
-        <w:t xml:space="preserve"> </w:t>
-      </w:r>
-      <w:r>
-        <w:t xml:space="preserve">User Happiness: Measured through surveys and feedback from users. </w:t>
-      </w:r>
-      <w:r>
-        <w:rPr>
-          <w:rFonts w:ascii="Courier New" w:eastAsia="Courier New" w:hAnsi="Courier New" w:cs="Courier New"/>
-        </w:rPr>
-        <w:lastRenderedPageBreak/>
-        <w:t>o</w:t>
-      </w:r>
-      <w:r>
-        <w:rPr>
-          <w:rFonts w:ascii="Arial" w:eastAsia="Arial" w:hAnsi="Arial" w:cs="Arial"/>
-        </w:rPr>
-        <w:t xml:space="preserve"> </w:t>
-      </w:r>
-      <w:r>
-        <w:t xml:space="preserve">Response Time: The time taken for the system to respond to user requests. </w:t>
-      </w:r>
-    </w:p>
-    <w:p>
-      <w:pPr>
-        <w:numPr>
-          <w:ilvl w:val="1"/>
-          <w:numId w:val="5"/>
-        </w:numPr>
-        <w:ind w:left="1440" w:right="873" w:hanging="450"/>
-      </w:pPr>
-      <w:r>
-        <w:t xml:space="preserve">System Uptime: The percentage of time the system is available and functioning as expected.   </w:t>
-      </w:r>
-    </w:p>
-    <w:p>
-      <w:pPr>
-        <w:spacing w:after="0" w:line="259" w:lineRule="auto"/>
-        <w:ind w:left="1440" w:hanging="450"/>
-        <w:jc w:val="left"/>
-      </w:pPr>
-      <w:r>
-        <w:t xml:space="preserve">  </w:t>
-      </w:r>
-    </w:p>
-    <w:p>
-      <w:pPr>
-        <w:numPr>
-          <w:ilvl w:val="0"/>
-          <w:numId w:val="5"/>
-        </w:numPr>
-        <w:spacing w:after="79"/>
-        <w:ind w:left="1440" w:right="873" w:hanging="450"/>
-      </w:pPr>
-      <w:r>
-        <w:rPr>
-          <w:b/>
-        </w:rPr>
-        <w:t>Tracking and Documenting Quality Evaluations:</w:t>
-      </w:r>
-      <w:r>
-        <w:t xml:space="preserve"> The project team will track and document the outcomes of the Quality Control process, which will be used to monitor the project's progress and the effectiveness of any remedial actions that are taken.   </w:t>
-      </w:r>
-    </w:p>
-    <w:p>
-      <w:pPr>
-        <w:numPr>
-          <w:ilvl w:val="0"/>
-          <w:numId w:val="5"/>
-        </w:numPr>
-        <w:ind w:left="1440" w:right="873" w:hanging="450"/>
-      </w:pPr>
-      <w:r>
-        <w:rPr>
-          <w:b/>
-        </w:rPr>
-        <w:t>Continuous Improvement:</w:t>
-      </w:r>
-      <w:r>
-        <w:t xml:space="preserve"> The Quality Control process will be reviewed frequently, seeking opportunities for improvement, and implementing them as necessary.   </w:t>
-      </w:r>
-    </w:p>
-    <w:p>
-      <w:pPr>
-        <w:spacing w:after="0" w:line="259" w:lineRule="auto"/>
-        <w:ind w:left="1440" w:hanging="450"/>
-        <w:jc w:val="left"/>
-      </w:pPr>
-      <w:r>
-        <w:t xml:space="preserve">   </w:t>
-      </w:r>
-    </w:p>
-    <w:p>
-      <w:pPr>
-        <w:ind w:left="1440" w:right="873" w:hanging="450"/>
-      </w:pPr>
-      <w:r>
-        <w:t xml:space="preserve">In conclusion, the Quality Control process for the Dispatch Directory System project will be an integral part of the development process, with a focus on continuous testing, user feedback, and performance monitoring. The project team will continuously monitor and assess the quality of the product as part of the Quality Control process, ensuring that it meets the required quality standards and customer requirements.   </w:t>
-      </w:r>
-    </w:p>
-    <w:p>
-      <w:pPr>
-        <w:spacing w:after="50" w:line="259" w:lineRule="auto"/>
-        <w:ind w:left="1440" w:hanging="450"/>
-        <w:jc w:val="left"/>
-      </w:pPr>
-      <w:r>
-        <w:rPr>
-          <w:color w:val="008000"/>
-        </w:rPr>
-        <w:t xml:space="preserve"> </w:t>
-      </w:r>
-      <w:r>
-        <w:t xml:space="preserve">  </w:t>
-      </w:r>
-    </w:p>
-    <w:p>
-      <w:pPr>
-        <w:spacing w:after="3" w:line="259" w:lineRule="auto"/>
-        <w:ind w:left="1440" w:hanging="450"/>
-        <w:jc w:val="left"/>
-      </w:pPr>
-      <w:r>
-        <w:rPr>
-          <w:color w:val="1F3864"/>
-        </w:rPr>
-        <w:t>6.8.6.</w:t>
-      </w:r>
-      <w:r>
-        <w:rPr>
-          <w:rFonts w:ascii="Arial" w:eastAsia="Arial" w:hAnsi="Arial" w:cs="Arial"/>
-          <w:color w:val="1F3864"/>
-        </w:rPr>
-        <w:t xml:space="preserve"> </w:t>
-      </w:r>
-      <w:r>
-        <w:rPr>
-          <w:color w:val="1F3864"/>
-        </w:rPr>
-        <w:t xml:space="preserve">Quality Control Measurements  </w:t>
-      </w:r>
-      <w:r>
-        <w:t xml:space="preserve"> </w:t>
-      </w:r>
-    </w:p>
-    <w:p>
-      <w:pPr>
-        <w:spacing w:after="0" w:line="259" w:lineRule="auto"/>
-        <w:ind w:left="1440" w:hanging="450"/>
-        <w:jc w:val="left"/>
-      </w:pPr>
-      <w:r>
-        <w:t xml:space="preserve">   </w:t>
-      </w:r>
-    </w:p>
-    <w:p>
-      <w:pPr>
-        <w:ind w:left="1440" w:right="873" w:hanging="450"/>
-      </w:pPr>
-      <w:r>
-        <w:t xml:space="preserve">The Agile and Scrum techniques will be employed to promote continuous inspection and modification throughout the project lifecycle for the Dispatch Directory System project, which will adopt a transparent and collaborative approach to quality control.   </w:t>
-      </w:r>
-    </w:p>
-    <w:p>
-      <w:pPr>
-        <w:spacing w:after="0" w:line="259" w:lineRule="auto"/>
-        <w:ind w:left="1440" w:hanging="450"/>
-        <w:jc w:val="left"/>
-      </w:pPr>
-      <w:r>
-        <w:t xml:space="preserve">   </w:t>
-      </w:r>
-    </w:p>
-    <w:p>
-      <w:pPr>
-        <w:ind w:left="1440" w:right="873" w:hanging="450"/>
-      </w:pPr>
-      <w:r>
-        <w:t xml:space="preserve">To guarantee that the product fulfills the standards and criteria, quality control measures will be made at each stage of the development process and documented on a shared, viewable platform, such as a project management tool, as opposed to a static spreadsheet or table.   </w:t>
-      </w:r>
-    </w:p>
-    <w:p>
-      <w:pPr>
-        <w:spacing w:after="0" w:line="259" w:lineRule="auto"/>
-        <w:ind w:left="1440" w:hanging="450"/>
-        <w:jc w:val="left"/>
-      </w:pPr>
-      <w:r>
-        <w:t xml:space="preserve">   </w:t>
-      </w:r>
-    </w:p>
-    <w:p>
-      <w:pPr>
-        <w:ind w:left="1440" w:right="873" w:hanging="450"/>
-      </w:pPr>
-      <w:r>
-        <w:t xml:space="preserve">The following details will be on the platform:   </w:t>
-      </w:r>
-    </w:p>
-    <w:p>
-      <w:pPr>
-        <w:spacing w:after="60" w:line="259" w:lineRule="auto"/>
-        <w:ind w:left="1440" w:hanging="450"/>
-        <w:jc w:val="left"/>
-      </w:pPr>
-      <w:r>
-        <w:t xml:space="preserve">  </w:t>
-      </w:r>
-    </w:p>
-    <w:p>
-      <w:pPr>
-        <w:numPr>
-          <w:ilvl w:val="0"/>
-          <w:numId w:val="5"/>
-        </w:numPr>
-        <w:spacing w:after="53"/>
-        <w:ind w:left="1440" w:right="873" w:hanging="450"/>
-      </w:pPr>
-      <w:r>
-        <w:t xml:space="preserve">Measurement date   </w:t>
-      </w:r>
-    </w:p>
-    <w:p>
-      <w:pPr>
-        <w:numPr>
-          <w:ilvl w:val="0"/>
-          <w:numId w:val="5"/>
-        </w:numPr>
-        <w:spacing w:after="74"/>
-        <w:ind w:left="1440" w:right="873" w:hanging="450"/>
-      </w:pPr>
-      <w:r>
         <w:t xml:space="preserve">Measurement type (e.g., automated testing, code review, peer review, user story acceptance)   </w:t>
       </w:r>
     </w:p>
@@ -2856,7 +3291,6 @@
         <w:ind w:left="1440" w:right="873" w:hanging="450"/>
       </w:pPr>
       <w:r>
-        <w:lastRenderedPageBreak/>
         <w:t xml:space="preserve">Member of the team in charge of measuring   </w:t>
       </w:r>
     </w:p>
@@ -2869,7 +3303,15 @@
         <w:ind w:left="1440" w:right="873" w:hanging="450"/>
       </w:pPr>
       <w:r>
-        <w:t xml:space="preserve">Team member responsible for assessing the measurement results   </w:t>
+        <w:t xml:space="preserve">Team member responsible for assessing the measurement </w:t>
+      </w:r>
+      <w:proofErr w:type="gramStart"/>
+      <w:r>
+        <w:t>results</w:t>
+      </w:r>
+      <w:proofErr w:type="gramEnd"/>
+      <w:r>
+        <w:t xml:space="preserve">   </w:t>
       </w:r>
     </w:p>
     <w:p>
@@ -2894,7 +3336,15 @@
         <w:ind w:left="1440" w:right="873" w:hanging="450"/>
       </w:pPr>
       <w:r>
-        <w:t xml:space="preserve">The date that the remedial measures were finished   </w:t>
+        <w:t xml:space="preserve">The date that the remedial measures were </w:t>
+      </w:r>
+      <w:proofErr w:type="gramStart"/>
+      <w:r>
+        <w:t>finished</w:t>
+      </w:r>
+      <w:proofErr w:type="gramEnd"/>
+      <w:r>
+        <w:t xml:space="preserve">   </w:t>
       </w:r>
     </w:p>
     <w:p>
@@ -2906,7 +3356,15 @@
         <w:ind w:left="1440" w:right="873" w:hanging="450"/>
       </w:pPr>
       <w:r>
-        <w:t xml:space="preserve">Team member in charge of carrying out corrective measures   </w:t>
+        <w:t xml:space="preserve">Team member in charge of carrying out corrective </w:t>
+      </w:r>
+      <w:proofErr w:type="gramStart"/>
+      <w:r>
+        <w:t>measures</w:t>
+      </w:r>
+      <w:proofErr w:type="gramEnd"/>
+      <w:r>
+        <w:t xml:space="preserve">   </w:t>
       </w:r>
     </w:p>
     <w:p>
@@ -2916,6 +3374,7 @@
         <w:jc w:val="left"/>
       </w:pPr>
       <w:r>
+        <w:lastRenderedPageBreak/>
         <w:t xml:space="preserve">   </w:t>
       </w:r>
     </w:p>
@@ -2924,7 +3383,15 @@
         <w:ind w:left="1440" w:right="873" w:hanging="450"/>
       </w:pPr>
       <w:r>
-        <w:t xml:space="preserve">Dashboards and other visual tools will be used to track the quality control measurements in real-time so that all team members can readily access and comprehend the data. The dashboards will draw attention to patterns and problem areas so that the team can act fast and make the necessary adjustments.   </w:t>
+        <w:t xml:space="preserve">Dashboards and other visual tools will be used to track the quality control measurements in real-time so that all team members can readily access and </w:t>
+      </w:r>
+      <w:proofErr w:type="gramStart"/>
+      <w:r>
+        <w:t>comprehend</w:t>
+      </w:r>
+      <w:proofErr w:type="gramEnd"/>
+      <w:r>
+        <w:t xml:space="preserve"> the data. The dashboards will draw attention to patterns and problem areas so that the team can act fast and make the necessary adjustments.   </w:t>
       </w:r>
     </w:p>
     <w:p>
@@ -3193,6 +3660,119 @@
     </w:lvl>
   </w:abstractNum>
   <w:abstractNum w:abstractNumId="1" w15:restartNumberingAfterBreak="0">
+    <w:nsid w:val="08D57FEC"/>
+    <w:multiLevelType w:val="hybridMultilevel"/>
+    <w:tmpl w:val="BE3EE2C6"/>
+    <w:lvl w:ilvl="0" w:tplc="34090001">
+      <w:start w:val="1"/>
+      <w:numFmt w:val="bullet"/>
+      <w:lvlText w:val=""/>
+      <w:lvlJc w:val="left"/>
+      <w:pPr>
+        <w:ind w:left="720" w:hanging="360"/>
+      </w:pPr>
+      <w:rPr>
+        <w:rFonts w:ascii="Symbol" w:hAnsi="Symbol" w:hint="default"/>
+      </w:rPr>
+    </w:lvl>
+    <w:lvl w:ilvl="1" w:tplc="34090003" w:tentative="1">
+      <w:start w:val="1"/>
+      <w:numFmt w:val="bullet"/>
+      <w:lvlText w:val="o"/>
+      <w:lvlJc w:val="left"/>
+      <w:pPr>
+        <w:ind w:left="1440" w:hanging="360"/>
+      </w:pPr>
+      <w:rPr>
+        <w:rFonts w:ascii="Courier New" w:hAnsi="Courier New" w:cs="Courier New" w:hint="default"/>
+      </w:rPr>
+    </w:lvl>
+    <w:lvl w:ilvl="2" w:tplc="34090005" w:tentative="1">
+      <w:start w:val="1"/>
+      <w:numFmt w:val="bullet"/>
+      <w:lvlText w:val=""/>
+      <w:lvlJc w:val="left"/>
+      <w:pPr>
+        <w:ind w:left="2160" w:hanging="360"/>
+      </w:pPr>
+      <w:rPr>
+        <w:rFonts w:ascii="Wingdings" w:hAnsi="Wingdings" w:hint="default"/>
+      </w:rPr>
+    </w:lvl>
+    <w:lvl w:ilvl="3" w:tplc="34090001" w:tentative="1">
+      <w:start w:val="1"/>
+      <w:numFmt w:val="bullet"/>
+      <w:lvlText w:val=""/>
+      <w:lvlJc w:val="left"/>
+      <w:pPr>
+        <w:ind w:left="2880" w:hanging="360"/>
+      </w:pPr>
+      <w:rPr>
+        <w:rFonts w:ascii="Symbol" w:hAnsi="Symbol" w:hint="default"/>
+      </w:rPr>
+    </w:lvl>
+    <w:lvl w:ilvl="4" w:tplc="34090003" w:tentative="1">
+      <w:start w:val="1"/>
+      <w:numFmt w:val="bullet"/>
+      <w:lvlText w:val="o"/>
+      <w:lvlJc w:val="left"/>
+      <w:pPr>
+        <w:ind w:left="3600" w:hanging="360"/>
+      </w:pPr>
+      <w:rPr>
+        <w:rFonts w:ascii="Courier New" w:hAnsi="Courier New" w:cs="Courier New" w:hint="default"/>
+      </w:rPr>
+    </w:lvl>
+    <w:lvl w:ilvl="5" w:tplc="34090005" w:tentative="1">
+      <w:start w:val="1"/>
+      <w:numFmt w:val="bullet"/>
+      <w:lvlText w:val=""/>
+      <w:lvlJc w:val="left"/>
+      <w:pPr>
+        <w:ind w:left="4320" w:hanging="360"/>
+      </w:pPr>
+      <w:rPr>
+        <w:rFonts w:ascii="Wingdings" w:hAnsi="Wingdings" w:hint="default"/>
+      </w:rPr>
+    </w:lvl>
+    <w:lvl w:ilvl="6" w:tplc="34090001" w:tentative="1">
+      <w:start w:val="1"/>
+      <w:numFmt w:val="bullet"/>
+      <w:lvlText w:val=""/>
+      <w:lvlJc w:val="left"/>
+      <w:pPr>
+        <w:ind w:left="5040" w:hanging="360"/>
+      </w:pPr>
+      <w:rPr>
+        <w:rFonts w:ascii="Symbol" w:hAnsi="Symbol" w:hint="default"/>
+      </w:rPr>
+    </w:lvl>
+    <w:lvl w:ilvl="7" w:tplc="34090003" w:tentative="1">
+      <w:start w:val="1"/>
+      <w:numFmt w:val="bullet"/>
+      <w:lvlText w:val="o"/>
+      <w:lvlJc w:val="left"/>
+      <w:pPr>
+        <w:ind w:left="5760" w:hanging="360"/>
+      </w:pPr>
+      <w:rPr>
+        <w:rFonts w:ascii="Courier New" w:hAnsi="Courier New" w:cs="Courier New" w:hint="default"/>
+      </w:rPr>
+    </w:lvl>
+    <w:lvl w:ilvl="8" w:tplc="34090005" w:tentative="1">
+      <w:start w:val="1"/>
+      <w:numFmt w:val="bullet"/>
+      <w:lvlText w:val=""/>
+      <w:lvlJc w:val="left"/>
+      <w:pPr>
+        <w:ind w:left="6480" w:hanging="360"/>
+      </w:pPr>
+      <w:rPr>
+        <w:rFonts w:ascii="Wingdings" w:hAnsi="Wingdings" w:hint="default"/>
+      </w:rPr>
+    </w:lvl>
+  </w:abstractNum>
+  <w:abstractNum w:abstractNumId="2" w15:restartNumberingAfterBreak="0">
     <w:nsid w:val="2BEB228F"/>
     <w:multiLevelType w:val="hybridMultilevel"/>
     <w:tmpl w:val="FD962E98"/>
@@ -3316,7 +3896,7 @@
       </w:rPr>
     </w:lvl>
   </w:abstractNum>
-  <w:abstractNum w:abstractNumId="2" w15:restartNumberingAfterBreak="0">
+  <w:abstractNum w:abstractNumId="3" w15:restartNumberingAfterBreak="0">
     <w:nsid w:val="2E6526DB"/>
     <w:multiLevelType w:val="hybridMultilevel"/>
     <w:tmpl w:val="C3121CAE"/>
@@ -3528,7 +4108,7 @@
       </w:rPr>
     </w:lvl>
   </w:abstractNum>
-  <w:abstractNum w:abstractNumId="3" w15:restartNumberingAfterBreak="0">
+  <w:abstractNum w:abstractNumId="4" w15:restartNumberingAfterBreak="0">
     <w:nsid w:val="39DE4356"/>
     <w:multiLevelType w:val="hybridMultilevel"/>
     <w:tmpl w:val="DFF6637E"/>
@@ -3652,7 +4232,7 @@
       </w:rPr>
     </w:lvl>
   </w:abstractNum>
-  <w:abstractNum w:abstractNumId="4" w15:restartNumberingAfterBreak="0">
+  <w:abstractNum w:abstractNumId="5" w15:restartNumberingAfterBreak="0">
     <w:nsid w:val="51446D59"/>
     <w:multiLevelType w:val="hybridMultilevel"/>
     <w:tmpl w:val="9A646BD8"/>
@@ -3864,7 +4444,7 @@
       </w:rPr>
     </w:lvl>
   </w:abstractNum>
-  <w:abstractNum w:abstractNumId="5" w15:restartNumberingAfterBreak="0">
+  <w:abstractNum w:abstractNumId="6" w15:restartNumberingAfterBreak="0">
     <w:nsid w:val="52873EDA"/>
     <w:multiLevelType w:val="hybridMultilevel"/>
     <w:tmpl w:val="E714AA14"/>
@@ -3988,7 +4568,120 @@
       </w:rPr>
     </w:lvl>
   </w:abstractNum>
-  <w:abstractNum w:abstractNumId="6" w15:restartNumberingAfterBreak="0">
+  <w:abstractNum w:abstractNumId="7" w15:restartNumberingAfterBreak="0">
+    <w:nsid w:val="56AE13E5"/>
+    <w:multiLevelType w:val="hybridMultilevel"/>
+    <w:tmpl w:val="94701CD2"/>
+    <w:lvl w:ilvl="0" w:tplc="34090001">
+      <w:start w:val="1"/>
+      <w:numFmt w:val="bullet"/>
+      <w:lvlText w:val=""/>
+      <w:lvlJc w:val="left"/>
+      <w:pPr>
+        <w:ind w:left="1440" w:hanging="360"/>
+      </w:pPr>
+      <w:rPr>
+        <w:rFonts w:ascii="Symbol" w:hAnsi="Symbol" w:hint="default"/>
+      </w:rPr>
+    </w:lvl>
+    <w:lvl w:ilvl="1" w:tplc="34090003">
+      <w:start w:val="1"/>
+      <w:numFmt w:val="bullet"/>
+      <w:lvlText w:val="o"/>
+      <w:lvlJc w:val="left"/>
+      <w:pPr>
+        <w:ind w:left="2160" w:hanging="360"/>
+      </w:pPr>
+      <w:rPr>
+        <w:rFonts w:ascii="Courier New" w:hAnsi="Courier New" w:cs="Courier New" w:hint="default"/>
+      </w:rPr>
+    </w:lvl>
+    <w:lvl w:ilvl="2" w:tplc="34090005" w:tentative="1">
+      <w:start w:val="1"/>
+      <w:numFmt w:val="bullet"/>
+      <w:lvlText w:val=""/>
+      <w:lvlJc w:val="left"/>
+      <w:pPr>
+        <w:ind w:left="2880" w:hanging="360"/>
+      </w:pPr>
+      <w:rPr>
+        <w:rFonts w:ascii="Wingdings" w:hAnsi="Wingdings" w:hint="default"/>
+      </w:rPr>
+    </w:lvl>
+    <w:lvl w:ilvl="3" w:tplc="34090001" w:tentative="1">
+      <w:start w:val="1"/>
+      <w:numFmt w:val="bullet"/>
+      <w:lvlText w:val=""/>
+      <w:lvlJc w:val="left"/>
+      <w:pPr>
+        <w:ind w:left="3600" w:hanging="360"/>
+      </w:pPr>
+      <w:rPr>
+        <w:rFonts w:ascii="Symbol" w:hAnsi="Symbol" w:hint="default"/>
+      </w:rPr>
+    </w:lvl>
+    <w:lvl w:ilvl="4" w:tplc="34090003" w:tentative="1">
+      <w:start w:val="1"/>
+      <w:numFmt w:val="bullet"/>
+      <w:lvlText w:val="o"/>
+      <w:lvlJc w:val="left"/>
+      <w:pPr>
+        <w:ind w:left="4320" w:hanging="360"/>
+      </w:pPr>
+      <w:rPr>
+        <w:rFonts w:ascii="Courier New" w:hAnsi="Courier New" w:cs="Courier New" w:hint="default"/>
+      </w:rPr>
+    </w:lvl>
+    <w:lvl w:ilvl="5" w:tplc="34090005" w:tentative="1">
+      <w:start w:val="1"/>
+      <w:numFmt w:val="bullet"/>
+      <w:lvlText w:val=""/>
+      <w:lvlJc w:val="left"/>
+      <w:pPr>
+        <w:ind w:left="5040" w:hanging="360"/>
+      </w:pPr>
+      <w:rPr>
+        <w:rFonts w:ascii="Wingdings" w:hAnsi="Wingdings" w:hint="default"/>
+      </w:rPr>
+    </w:lvl>
+    <w:lvl w:ilvl="6" w:tplc="34090001" w:tentative="1">
+      <w:start w:val="1"/>
+      <w:numFmt w:val="bullet"/>
+      <w:lvlText w:val=""/>
+      <w:lvlJc w:val="left"/>
+      <w:pPr>
+        <w:ind w:left="5760" w:hanging="360"/>
+      </w:pPr>
+      <w:rPr>
+        <w:rFonts w:ascii="Symbol" w:hAnsi="Symbol" w:hint="default"/>
+      </w:rPr>
+    </w:lvl>
+    <w:lvl w:ilvl="7" w:tplc="34090003" w:tentative="1">
+      <w:start w:val="1"/>
+      <w:numFmt w:val="bullet"/>
+      <w:lvlText w:val="o"/>
+      <w:lvlJc w:val="left"/>
+      <w:pPr>
+        <w:ind w:left="6480" w:hanging="360"/>
+      </w:pPr>
+      <w:rPr>
+        <w:rFonts w:ascii="Courier New" w:hAnsi="Courier New" w:cs="Courier New" w:hint="default"/>
+      </w:rPr>
+    </w:lvl>
+    <w:lvl w:ilvl="8" w:tplc="34090005" w:tentative="1">
+      <w:start w:val="1"/>
+      <w:numFmt w:val="bullet"/>
+      <w:lvlText w:val=""/>
+      <w:lvlJc w:val="left"/>
+      <w:pPr>
+        <w:ind w:left="7200" w:hanging="360"/>
+      </w:pPr>
+      <w:rPr>
+        <w:rFonts w:ascii="Wingdings" w:hAnsi="Wingdings" w:hint="default"/>
+      </w:rPr>
+    </w:lvl>
+  </w:abstractNum>
+  <w:abstractNum w:abstractNumId="8" w15:restartNumberingAfterBreak="0">
     <w:nsid w:val="5BD705B8"/>
     <w:multiLevelType w:val="hybridMultilevel"/>
     <w:tmpl w:val="0E1CCD9E"/>
@@ -4200,7 +4893,7 @@
       </w:rPr>
     </w:lvl>
   </w:abstractNum>
-  <w:abstractNum w:abstractNumId="7" w15:restartNumberingAfterBreak="0">
+  <w:abstractNum w:abstractNumId="9" w15:restartNumberingAfterBreak="0">
     <w:nsid w:val="694D086A"/>
     <w:multiLevelType w:val="hybridMultilevel"/>
     <w:tmpl w:val="EF2CFD7C"/>
@@ -4416,24 +5109,30 @@
     <w:abstractNumId w:val="0"/>
   </w:num>
   <w:num w:numId="2" w16cid:durableId="477457328">
+    <w:abstractNumId w:val="3"/>
+  </w:num>
+  <w:num w:numId="3" w16cid:durableId="357436432">
+    <w:abstractNumId w:val="5"/>
+  </w:num>
+  <w:num w:numId="4" w16cid:durableId="101923679">
+    <w:abstractNumId w:val="9"/>
+  </w:num>
+  <w:num w:numId="5" w16cid:durableId="1726752665">
+    <w:abstractNumId w:val="8"/>
+  </w:num>
+  <w:num w:numId="6" w16cid:durableId="390274758">
+    <w:abstractNumId w:val="6"/>
+  </w:num>
+  <w:num w:numId="7" w16cid:durableId="1525631609">
+    <w:abstractNumId w:val="4"/>
+  </w:num>
+  <w:num w:numId="8" w16cid:durableId="1174152048">
     <w:abstractNumId w:val="2"/>
   </w:num>
-  <w:num w:numId="3" w16cid:durableId="357436432">
-    <w:abstractNumId w:val="4"/>
-  </w:num>
-  <w:num w:numId="4" w16cid:durableId="101923679">
+  <w:num w:numId="9" w16cid:durableId="1726639398">
     <w:abstractNumId w:val="7"/>
   </w:num>
-  <w:num w:numId="5" w16cid:durableId="1726752665">
-    <w:abstractNumId w:val="6"/>
-  </w:num>
-  <w:num w:numId="6" w16cid:durableId="390274758">
-    <w:abstractNumId w:val="5"/>
-  </w:num>
-  <w:num w:numId="7" w16cid:durableId="1525631609">
-    <w:abstractNumId w:val="3"/>
-  </w:num>
-  <w:num w:numId="8" w16cid:durableId="1174152048">
+  <w:num w:numId="10" w16cid:durableId="160195361">
     <w:abstractNumId w:val="1"/>
   </w:num>
 </w:numbering>
@@ -5278,26 +5977,6 @@
 </file>
 
 <file path=customXml/item1.xml><?xml version="1.0" encoding="utf-8"?>
-<p:properties xmlns:p="http://schemas.microsoft.com/office/2006/metadata/properties" xmlns:xsi="http://www.w3.org/2001/XMLSchema-instance" xmlns:pc="http://schemas.microsoft.com/office/infopath/2007/PartnerControls">
-  <documentManagement>
-    <TaxCatchAll xmlns="0d803109-e11b-45d4-a4e8-5bf0740163af" xsi:nil="true"/>
-    <lcf76f155ced4ddcb4097134ff3c332f xmlns="31aac78f-6ed8-4134-ac7e-47c186d487c3">
-      <Terms xmlns="http://schemas.microsoft.com/office/infopath/2007/PartnerControls"/>
-    </lcf76f155ced4ddcb4097134ff3c332f>
-  </documentManagement>
-</p:properties>
-</file>
-
-<file path=customXml/item2.xml><?xml version="1.0" encoding="utf-8"?>
-<?mso-contentType ?>
-<FormTemplates xmlns="http://schemas.microsoft.com/sharepoint/v3/contenttype/forms">
-  <Display>DocumentLibraryForm</Display>
-  <Edit>DocumentLibraryForm</Edit>
-  <New>DocumentLibraryForm</New>
-</FormTemplates>
-</file>
-
-<file path=customXml/item3.xml><?xml version="1.0" encoding="utf-8"?>
 <ct:contentTypeSchema xmlns:ct="http://schemas.microsoft.com/office/2006/metadata/contentType" xmlns:ma="http://schemas.microsoft.com/office/2006/metadata/properties/metaAttributes" ct:_="" ma:_="" ma:contentTypeName="Document" ma:contentTypeID="0x01010078E5C03F786D684AB79627F2BAF5AB3A" ma:contentTypeVersion="13" ma:contentTypeDescription="Create a new document." ma:contentTypeScope="" ma:versionID="d4276dc55dfea7eb1d3a3e29e4d70453">
   <xsd:schema xmlns:xsd="http://www.w3.org/2001/XMLSchema" xmlns:xs="http://www.w3.org/2001/XMLSchema" xmlns:p="http://schemas.microsoft.com/office/2006/metadata/properties" xmlns:ns2="31aac78f-6ed8-4134-ac7e-47c186d487c3" xmlns:ns3="0d803109-e11b-45d4-a4e8-5bf0740163af" targetNamespace="http://schemas.microsoft.com/office/2006/metadata/properties" ma:root="true" ma:fieldsID="209f506487cb6dbed92cad1db2b6dd0b" ns2:_="" ns3:_="">
     <xsd:import namespace="31aac78f-6ed8-4134-ac7e-47c186d487c3"/>
@@ -5514,32 +6193,27 @@
 </ct:contentTypeSchema>
 </file>
 
-<file path=customXml/itemProps1.xml><?xml version="1.0" encoding="utf-8"?>
-<ds:datastoreItem xmlns:ds="http://schemas.openxmlformats.org/officeDocument/2006/customXml" ds:itemID="{FBE79A9F-77A7-4460-A19B-EC5B6217DDAA}">
-  <ds:schemaRefs>
-    <ds:schemaRef ds:uri="http://schemas.microsoft.com/office/infopath/2007/PartnerControls"/>
-    <ds:schemaRef ds:uri="http://purl.org/dc/dcmitype/"/>
-    <ds:schemaRef ds:uri="http://purl.org/dc/elements/1.1/"/>
-    <ds:schemaRef ds:uri="http://purl.org/dc/terms/"/>
-    <ds:schemaRef ds:uri="http://schemas.microsoft.com/office/2006/documentManagement/types"/>
-    <ds:schemaRef ds:uri="http://schemas.openxmlformats.org/package/2006/metadata/core-properties"/>
-    <ds:schemaRef ds:uri="0d803109-e11b-45d4-a4e8-5bf0740163af"/>
-    <ds:schemaRef ds:uri="31aac78f-6ed8-4134-ac7e-47c186d487c3"/>
-    <ds:schemaRef ds:uri="http://schemas.microsoft.com/office/2006/metadata/properties"/>
-    <ds:schemaRef ds:uri="http://www.w3.org/XML/1998/namespace"/>
-  </ds:schemaRefs>
-</ds:datastoreItem>
+<file path=customXml/item2.xml><?xml version="1.0" encoding="utf-8"?>
+<?mso-contentType ?>
+<FormTemplates xmlns="http://schemas.microsoft.com/sharepoint/v3/contenttype/forms">
+  <Display>DocumentLibraryForm</Display>
+  <Edit>DocumentLibraryForm</Edit>
+  <New>DocumentLibraryForm</New>
+</FormTemplates>
 </file>
 
-<file path=customXml/itemProps2.xml><?xml version="1.0" encoding="utf-8"?>
-<ds:datastoreItem xmlns:ds="http://schemas.openxmlformats.org/officeDocument/2006/customXml" ds:itemID="{01AC0CD2-86D4-49A6-8C7F-756826EE1AC9}">
-  <ds:schemaRefs>
-    <ds:schemaRef ds:uri="http://schemas.microsoft.com/sharepoint/v3/contenttype/forms"/>
-  </ds:schemaRefs>
-</ds:datastoreItem>
+<file path=customXml/item3.xml><?xml version="1.0" encoding="utf-8"?>
+<p:properties xmlns:p="http://schemas.microsoft.com/office/2006/metadata/properties" xmlns:xsi="http://www.w3.org/2001/XMLSchema-instance" xmlns:pc="http://schemas.microsoft.com/office/infopath/2007/PartnerControls">
+  <documentManagement>
+    <TaxCatchAll xmlns="0d803109-e11b-45d4-a4e8-5bf0740163af" xsi:nil="true"/>
+    <lcf76f155ced4ddcb4097134ff3c332f xmlns="31aac78f-6ed8-4134-ac7e-47c186d487c3">
+      <Terms xmlns="http://schemas.microsoft.com/office/infopath/2007/PartnerControls"/>
+    </lcf76f155ced4ddcb4097134ff3c332f>
+  </documentManagement>
+</p:properties>
 </file>
 
-<file path=customXml/itemProps3.xml><?xml version="1.0" encoding="utf-8"?>
+<file path=customXml/itemProps1.xml><?xml version="1.0" encoding="utf-8"?>
 <ds:datastoreItem xmlns:ds="http://schemas.openxmlformats.org/officeDocument/2006/customXml" ds:itemID="{8FB37A67-2298-4C88-916D-F250C4D85D58}">
   <ds:schemaRefs>
     <ds:schemaRef ds:uri="http://schemas.microsoft.com/office/2006/metadata/contentType"/>
@@ -5556,4 +6230,23 @@
     <ds:schemaRef ds:uri="http://schemas.microsoft.com/internal/obd"/>
   </ds:schemaRefs>
 </ds:datastoreItem>
+</file>
+
+<file path=customXml/itemProps2.xml><?xml version="1.0" encoding="utf-8"?>
+<ds:datastoreItem xmlns:ds="http://schemas.openxmlformats.org/officeDocument/2006/customXml" ds:itemID="{01AC0CD2-86D4-49A6-8C7F-756826EE1AC9}">
+  <ds:schemaRefs>
+    <ds:schemaRef ds:uri="http://schemas.microsoft.com/sharepoint/v3/contenttype/forms"/>
+  </ds:schemaRefs>
+</ds:datastoreItem>
+</file>
+
+<file path=customXml/itemProps3.xml><?xml version="1.0" encoding="utf-8"?>
+<ds:datastoreItem xmlns:ds="http://schemas.openxmlformats.org/officeDocument/2006/customXml" ds:itemID="{FBE79A9F-77A7-4460-A19B-EC5B6217DDAA}">
+  <ds:schemaRefs>
+    <ds:schemaRef ds:uri="http://schemas.microsoft.com/office/2006/metadata/properties"/>
+    <ds:schemaRef ds:uri="http://schemas.microsoft.com/office/infopath/2007/PartnerControls"/>
+    <ds:schemaRef ds:uri="0d803109-e11b-45d4-a4e8-5bf0740163af"/>
+    <ds:schemaRef ds:uri="31aac78f-6ed8-4134-ac7e-47c186d487c3"/>
+  </ds:schemaRefs>
+</ds:datastoreItem>
 </file>
</xml_diff>

<commit_message>
Updated Quality Management - append Quality Control
</commit_message>
<xml_diff>
--- a/documentation/projman/KAYVI byte - Quality Management Plan.docx
+++ b/documentation/projman/KAYVI byte - Quality Management Plan.docx
@@ -2758,33 +2758,548 @@
     </w:p>
     <w:p>
       <w:pPr>
+        <w:spacing w:after="160"/>
+        <w:ind w:left="993" w:firstLine="0"/>
+        <w:rPr>
+          <w:rFonts w:asciiTheme="minorHAnsi" w:hAnsiTheme="minorHAnsi" w:cstheme="minorBidi"/>
+          <w:szCs w:val="24"/>
+        </w:rPr>
+      </w:pPr>
+      <w:r>
+        <w:rPr>
+          <w:rFonts w:asciiTheme="minorHAnsi" w:hAnsiTheme="minorHAnsi" w:cstheme="minorBidi"/>
+          <w:szCs w:val="24"/>
+        </w:rPr>
+        <w:lastRenderedPageBreak/>
+        <w:t xml:space="preserve">In Agile and Scrum </w:t>
+      </w:r>
+      <w:proofErr w:type="gramStart"/>
+      <w:r>
+        <w:rPr>
+          <w:rFonts w:asciiTheme="minorHAnsi" w:hAnsiTheme="minorHAnsi" w:cstheme="minorBidi"/>
+          <w:szCs w:val="24"/>
+        </w:rPr>
+        <w:t>methodology</w:t>
+      </w:r>
+      <w:proofErr w:type="gramEnd"/>
+      <w:r>
+        <w:rPr>
+          <w:rFonts w:asciiTheme="minorHAnsi" w:hAnsiTheme="minorHAnsi" w:cstheme="minorBidi"/>
+          <w:szCs w:val="24"/>
+        </w:rPr>
+        <w:t xml:space="preserve">, the development process incorporates quality control measures to emphasize continuous testing and feedback. The Quality Control process for the </w:t>
+      </w:r>
+      <w:proofErr w:type="spellStart"/>
+      <w:r>
+        <w:rPr>
+          <w:szCs w:val="24"/>
+        </w:rPr>
+        <w:t>SurveiRams</w:t>
+      </w:r>
+      <w:proofErr w:type="spellEnd"/>
+      <w:r>
+        <w:rPr>
+          <w:szCs w:val="24"/>
+        </w:rPr>
+        <w:t xml:space="preserve"> Ticketing</w:t>
+      </w:r>
+      <w:r>
+        <w:rPr>
+          <w:rFonts w:asciiTheme="minorHAnsi" w:hAnsiTheme="minorHAnsi" w:cstheme="minorBidi"/>
+          <w:szCs w:val="24"/>
+        </w:rPr>
+        <w:t xml:space="preserve"> System project entails the following steps:</w:t>
+      </w:r>
+    </w:p>
+    <w:p>
+      <w:pPr>
+        <w:numPr>
+          <w:ilvl w:val="0"/>
+          <w:numId w:val="11"/>
+        </w:numPr>
+        <w:tabs>
+          <w:tab w:val="clear" w:pos="720"/>
+        </w:tabs>
+        <w:spacing w:after="160" w:line="259" w:lineRule="auto"/>
+        <w:ind w:left="1560" w:hanging="284"/>
+        <w:jc w:val="left"/>
+      </w:pPr>
+      <w:r>
+        <w:rPr>
+          <w:b/>
+          <w:bCs/>
+        </w:rPr>
+        <w:t>Continuous testing and feedback:</w:t>
+      </w:r>
+      <w:r>
+        <w:t xml:space="preserve"> The project team will engage in ongoing testing to </w:t>
+      </w:r>
+      <w:proofErr w:type="gramStart"/>
+      <w:r>
+        <w:t>identify</w:t>
+      </w:r>
+      <w:proofErr w:type="gramEnd"/>
+      <w:r>
+        <w:t xml:space="preserve"> defects and ensure alignment with customer requirements. Automation will be employed whenever possible, and results will be tracked within a continuous integration/continuous delivery (CI/CD) system.</w:t>
+      </w:r>
+    </w:p>
+    <w:p>
+      <w:pPr>
+        <w:numPr>
+          <w:ilvl w:val="0"/>
+          <w:numId w:val="11"/>
+        </w:numPr>
+        <w:tabs>
+          <w:tab w:val="clear" w:pos="720"/>
+        </w:tabs>
+        <w:spacing w:after="160" w:line="259" w:lineRule="auto"/>
+        <w:ind w:left="1560" w:hanging="284"/>
+        <w:jc w:val="left"/>
+      </w:pPr>
+      <w:r>
+        <w:rPr>
+          <w:b/>
+          <w:bCs/>
+        </w:rPr>
+        <w:t>User Acceptance Testing (UAT):</w:t>
+      </w:r>
+      <w:r>
+        <w:t xml:space="preserve"> Representative end users will conduct UAT at the end of each sprint to </w:t>
+      </w:r>
+      <w:proofErr w:type="gramStart"/>
+      <w:r>
+        <w:t>validate</w:t>
+      </w:r>
+      <w:proofErr w:type="gramEnd"/>
+      <w:r>
+        <w:t xml:space="preserve"> the system's adherence to their needs and expectations. Feedback from users will guide necessary modifications.</w:t>
+      </w:r>
+    </w:p>
+    <w:p>
+      <w:pPr>
+        <w:numPr>
+          <w:ilvl w:val="0"/>
+          <w:numId w:val="11"/>
+        </w:numPr>
+        <w:tabs>
+          <w:tab w:val="clear" w:pos="720"/>
+        </w:tabs>
+        <w:spacing w:after="160" w:line="259" w:lineRule="auto"/>
+        <w:ind w:left="1560" w:hanging="284"/>
+        <w:jc w:val="left"/>
+      </w:pPr>
+      <w:r>
+        <w:rPr>
+          <w:b/>
+          <w:bCs/>
+        </w:rPr>
+        <w:t>Compatibility Testing:</w:t>
+      </w:r>
+      <w:r>
+        <w:t xml:space="preserve"> The Dispatch Directory System will undergo testing on multiple platforms, including mobile devices and browsers, to ensure compatibility and address any challenges </w:t>
+      </w:r>
+      <w:proofErr w:type="gramStart"/>
+      <w:r>
+        <w:t>encountered</w:t>
+      </w:r>
+      <w:proofErr w:type="gramEnd"/>
+      <w:r>
+        <w:t xml:space="preserve"> in different environments.</w:t>
+      </w:r>
+    </w:p>
+    <w:p>
+      <w:pPr>
+        <w:numPr>
+          <w:ilvl w:val="0"/>
+          <w:numId w:val="11"/>
+        </w:numPr>
+        <w:tabs>
+          <w:tab w:val="clear" w:pos="720"/>
+        </w:tabs>
+        <w:spacing w:after="160" w:line="259" w:lineRule="auto"/>
+        <w:ind w:left="1560" w:hanging="284"/>
+        <w:jc w:val="left"/>
+      </w:pPr>
+      <w:r>
+        <w:rPr>
+          <w:b/>
+          <w:bCs/>
+        </w:rPr>
+        <w:t>Continuous Monitoring:</w:t>
+      </w:r>
+      <w:r>
+        <w:t xml:space="preserve"> Post-deployment, the project team will closely </w:t>
+      </w:r>
+      <w:proofErr w:type="gramStart"/>
+      <w:r>
+        <w:t>monitor</w:t>
+      </w:r>
+      <w:proofErr w:type="gramEnd"/>
+      <w:r>
+        <w:t xml:space="preserve"> system effectiveness, focusing on key performance indicators such as user satisfaction, response time, and system uptime. This data will inform system upgrades, issue identification, and bottleneck resolution.</w:t>
+      </w:r>
+    </w:p>
+    <w:p>
+      <w:pPr>
+        <w:spacing w:after="160" w:line="259" w:lineRule="auto"/>
+        <w:ind w:left="1844" w:hanging="284"/>
+      </w:pPr>
+      <w:r>
+        <w:t xml:space="preserve">The following quality metrics will be </w:t>
+      </w:r>
+      <w:proofErr w:type="gramStart"/>
+      <w:r>
+        <w:t>utilized</w:t>
+      </w:r>
+      <w:proofErr w:type="gramEnd"/>
+      <w:r>
+        <w:t xml:space="preserve"> to monitor and evaluate system performance:</w:t>
+      </w:r>
+    </w:p>
+    <w:p>
+      <w:pPr>
+        <w:pStyle w:val="ListParagraph"/>
+        <w:numPr>
+          <w:ilvl w:val="0"/>
+          <w:numId w:val="12"/>
+        </w:numPr>
+        <w:spacing w:after="0" w:line="240" w:lineRule="auto"/>
+        <w:ind w:left="1844" w:hanging="284"/>
+        <w:jc w:val="left"/>
+      </w:pPr>
+      <w:r>
+        <w:t xml:space="preserve">Defect Density: Number of defects </w:t>
+      </w:r>
+      <w:proofErr w:type="gramStart"/>
+      <w:r>
+        <w:t>identified</w:t>
+      </w:r>
+      <w:proofErr w:type="gramEnd"/>
+      <w:r>
+        <w:t xml:space="preserve"> per unit of measure (e.g., per KLOC).</w:t>
+      </w:r>
+    </w:p>
+    <w:p>
+      <w:pPr>
+        <w:pStyle w:val="ListParagraph"/>
+        <w:numPr>
+          <w:ilvl w:val="0"/>
+          <w:numId w:val="12"/>
+        </w:numPr>
+        <w:spacing w:after="0" w:line="240" w:lineRule="auto"/>
+        <w:ind w:left="1844" w:hanging="284"/>
+        <w:jc w:val="left"/>
+      </w:pPr>
+      <w:r>
+        <w:t>Defect Severity: Classification of defects based on their impact on the system.</w:t>
+      </w:r>
+    </w:p>
+    <w:p>
+      <w:pPr>
+        <w:pStyle w:val="ListParagraph"/>
+        <w:numPr>
+          <w:ilvl w:val="0"/>
+          <w:numId w:val="12"/>
+        </w:numPr>
+        <w:spacing w:after="0" w:line="240" w:lineRule="auto"/>
+        <w:ind w:left="1844" w:hanging="284"/>
+        <w:jc w:val="left"/>
+      </w:pPr>
+      <w:r>
+        <w:t>Test Coverage: Percentage of the system subjected to testing.</w:t>
+      </w:r>
+    </w:p>
+    <w:p>
+      <w:pPr>
+        <w:pStyle w:val="ListParagraph"/>
+        <w:numPr>
+          <w:ilvl w:val="0"/>
+          <w:numId w:val="12"/>
+        </w:numPr>
+        <w:spacing w:after="0" w:line="240" w:lineRule="auto"/>
+        <w:ind w:left="1844" w:hanging="284"/>
+        <w:jc w:val="left"/>
+      </w:pPr>
+      <w:r>
+        <w:t>Test Case Pass Rate: Percentage of test cases successfully executed.</w:t>
+      </w:r>
+    </w:p>
+    <w:p>
+      <w:pPr>
+        <w:pStyle w:val="ListParagraph"/>
+        <w:numPr>
+          <w:ilvl w:val="0"/>
+          <w:numId w:val="12"/>
+        </w:numPr>
+        <w:spacing w:after="0" w:line="240" w:lineRule="auto"/>
+        <w:ind w:left="1844" w:hanging="284"/>
+        <w:jc w:val="left"/>
+      </w:pPr>
+      <w:r>
+        <w:t>User Happiness: Measured through surveys and user feedback.</w:t>
+      </w:r>
+    </w:p>
+    <w:p>
+      <w:pPr>
+        <w:pStyle w:val="ListParagraph"/>
+        <w:numPr>
+          <w:ilvl w:val="0"/>
+          <w:numId w:val="12"/>
+        </w:numPr>
+        <w:spacing w:after="0" w:line="240" w:lineRule="auto"/>
+        <w:ind w:left="1844" w:hanging="284"/>
+        <w:jc w:val="left"/>
+      </w:pPr>
+      <w:r>
+        <w:t>Response Time: Duration for the system to respond to user requests.</w:t>
+      </w:r>
+    </w:p>
+    <w:p>
+      <w:pPr>
+        <w:pStyle w:val="ListParagraph"/>
+        <w:numPr>
+          <w:ilvl w:val="0"/>
+          <w:numId w:val="12"/>
+        </w:numPr>
+        <w:spacing w:after="0" w:line="240" w:lineRule="auto"/>
+        <w:ind w:left="1844" w:hanging="284"/>
+        <w:jc w:val="left"/>
+      </w:pPr>
+      <w:r>
+        <w:t>System Uptime: Percentage of time the system is available and functioning as expected.</w:t>
+      </w:r>
+    </w:p>
+    <w:p>
+      <w:pPr>
+        <w:spacing w:after="0" w:line="240" w:lineRule="auto"/>
+        <w:ind w:left="1560" w:hanging="284"/>
+      </w:pPr>
+    </w:p>
+    <w:p>
+      <w:pPr>
+        <w:numPr>
+          <w:ilvl w:val="0"/>
+          <w:numId w:val="11"/>
+        </w:numPr>
+        <w:tabs>
+          <w:tab w:val="clear" w:pos="720"/>
+        </w:tabs>
+        <w:spacing w:after="160" w:line="259" w:lineRule="auto"/>
+        <w:ind w:left="1560" w:hanging="284"/>
+        <w:jc w:val="left"/>
+      </w:pPr>
+      <w:r>
+        <w:rPr>
+          <w:b/>
+          <w:bCs/>
+        </w:rPr>
+        <w:t>Monitoring and Documenting Quality Assessments:</w:t>
+      </w:r>
+      <w:r>
+        <w:t xml:space="preserve"> The project team will diligently track and record the results of the Quality Control process, enabling ongoing monitoring of the project's advancement and the impact of any corrective measures implemented. Thorough documentation will </w:t>
+      </w:r>
+      <w:proofErr w:type="gramStart"/>
+      <w:r>
+        <w:t>provide</w:t>
+      </w:r>
+      <w:proofErr w:type="gramEnd"/>
+      <w:r>
+        <w:t xml:space="preserve"> valuable insights into the project's quality status.</w:t>
+      </w:r>
+    </w:p>
+    <w:p>
+      <w:pPr>
+        <w:numPr>
+          <w:ilvl w:val="0"/>
+          <w:numId w:val="11"/>
+        </w:numPr>
+        <w:tabs>
+          <w:tab w:val="clear" w:pos="720"/>
+        </w:tabs>
+        <w:spacing w:after="160" w:line="259" w:lineRule="auto"/>
+        <w:ind w:left="1560" w:hanging="284"/>
+        <w:jc w:val="left"/>
+      </w:pPr>
+      <w:r>
+        <w:rPr>
+          <w:b/>
+          <w:bCs/>
+        </w:rPr>
+        <w:t>Continuous Improvement:</w:t>
+      </w:r>
+      <w:r>
+        <w:t xml:space="preserve"> The Quality Control process will undergo regular reviews to </w:t>
+      </w:r>
+      <w:proofErr w:type="gramStart"/>
+      <w:r>
+        <w:t>identify</w:t>
+      </w:r>
+      <w:proofErr w:type="gramEnd"/>
+      <w:r>
+        <w:t xml:space="preserve"> areas for enhancement and embrace opportunities for </w:t>
+      </w:r>
+      <w:r>
+        <w:lastRenderedPageBreak/>
+        <w:t xml:space="preserve">improvement. The project team will proactively seek out avenues to refine the process and swiftly incorporate necessary adjustments. This commitment to continuous improvement ensures that the Quality Control process </w:t>
+      </w:r>
+      <w:proofErr w:type="gramStart"/>
+      <w:r>
+        <w:t>remains</w:t>
+      </w:r>
+      <w:proofErr w:type="gramEnd"/>
+      <w:r>
+        <w:t xml:space="preserve"> adaptable to evolving requirements and industry best practices.</w:t>
+      </w:r>
+    </w:p>
+    <w:p>
+      <w:pPr>
+        <w:spacing w:after="160" w:line="259" w:lineRule="auto"/>
+        <w:ind w:left="1134" w:firstLine="306"/>
+      </w:pPr>
+      <w:r>
+        <w:t xml:space="preserve">In conclusion, the </w:t>
+      </w:r>
+      <w:proofErr w:type="spellStart"/>
+      <w:r>
+        <w:t>SurveiRams</w:t>
+      </w:r>
+      <w:proofErr w:type="spellEnd"/>
+      <w:r>
+        <w:t xml:space="preserve"> Ticketing</w:t>
+      </w:r>
+      <w:r>
+        <w:t xml:space="preserve"> System </w:t>
+      </w:r>
+      <w:proofErr w:type="gramStart"/>
+      <w:r>
+        <w:t>project's</w:t>
+      </w:r>
+      <w:proofErr w:type="gramEnd"/>
+      <w:r>
+        <w:t xml:space="preserve"> Quality Control process will be deeply integrated into the development cycle, encompassing continuous testing, user feedback, and performance monitoring. The project team will vigilantly evaluate and </w:t>
+      </w:r>
+      <w:proofErr w:type="gramStart"/>
+      <w:r>
+        <w:t>maintain</w:t>
+      </w:r>
+      <w:proofErr w:type="gramEnd"/>
+      <w:r>
+        <w:t xml:space="preserve"> product quality, ensuring alignment with established standards and customer expectations.</w:t>
+      </w:r>
+    </w:p>
+    <w:p>
+      <w:pPr>
+        <w:ind w:left="0" w:firstLine="0"/>
+      </w:pPr>
+    </w:p>
+    <w:p>
+      <w:pPr>
+        <w:spacing w:after="50" w:line="259" w:lineRule="auto"/>
+        <w:ind w:left="1440" w:hanging="450"/>
+        <w:jc w:val="left"/>
+      </w:pPr>
+      <w:r>
+        <w:rPr>
+          <w:color w:val="008000"/>
+        </w:rPr>
+        <w:t xml:space="preserve"> </w:t>
+      </w:r>
+      <w:r>
+        <w:t xml:space="preserve">  </w:t>
+      </w:r>
+    </w:p>
+    <w:p>
+      <w:pPr>
+        <w:spacing w:after="3" w:line="259" w:lineRule="auto"/>
+        <w:ind w:left="1440" w:hanging="450"/>
+        <w:jc w:val="left"/>
+      </w:pPr>
+      <w:r>
+        <w:rPr>
+          <w:color w:val="1F3864"/>
+        </w:rPr>
+        <w:t>6.8.6.</w:t>
+      </w:r>
+      <w:r>
+        <w:rPr>
+          <w:rFonts w:ascii="Arial" w:eastAsia="Arial" w:hAnsi="Arial" w:cs="Arial"/>
+          <w:color w:val="1F3864"/>
+        </w:rPr>
+        <w:t xml:space="preserve"> </w:t>
+      </w:r>
+      <w:r>
+        <w:rPr>
+          <w:color w:val="1F3864"/>
+        </w:rPr>
+        <w:t xml:space="preserve">Quality Control Measurements  </w:t>
+      </w:r>
+      <w:r>
+        <w:t xml:space="preserve"> </w:t>
+      </w:r>
+    </w:p>
+    <w:p>
+      <w:pPr>
+        <w:spacing w:after="0" w:line="259" w:lineRule="auto"/>
+        <w:ind w:left="1440" w:hanging="450"/>
+        <w:jc w:val="left"/>
+      </w:pPr>
+      <w:r>
+        <w:t xml:space="preserve">   </w:t>
+      </w:r>
+    </w:p>
+    <w:p>
+      <w:pPr>
         <w:ind w:left="1440" w:right="873" w:hanging="450"/>
       </w:pPr>
-      <w:bookmarkStart w:id="1" w:name="_Hlk135902396"/>
-      <w:r>
-        <w:t xml:space="preserve">In Agile and Scrum </w:t>
-      </w:r>
-      <w:proofErr w:type="gramStart"/>
-      <w:r>
-        <w:t>methodology</w:t>
-      </w:r>
-      <w:proofErr w:type="gramEnd"/>
-      <w:r>
-        <w:t xml:space="preserve">, quality control is embedded into the development process, and the focus is on continuous testing and quality </w:t>
-      </w:r>
-      <w:r>
-        <w:lastRenderedPageBreak/>
-        <w:t xml:space="preserve">feedback. The Quality Control process for the Dispatch Directory System project will involve the following steps:   </w:t>
-      </w:r>
-    </w:p>
-    <w:p>
-      <w:pPr>
-        <w:spacing w:after="61" w:line="259" w:lineRule="auto"/>
+      <w:bookmarkStart w:id="1" w:name="_Hlk135904024"/>
+      <w:r>
+        <w:t xml:space="preserve">The Agile and Scrum techniques will be employed to promote continuous inspection and modification throughout the project lifecycle for the Dispatch Directory System project, which will adopt a transparent and collaborative approach to quality control.   </w:t>
+      </w:r>
+    </w:p>
+    <w:p>
+      <w:pPr>
+        <w:spacing w:after="0" w:line="259" w:lineRule="auto"/>
         <w:ind w:left="1440" w:hanging="450"/>
         <w:jc w:val="left"/>
       </w:pPr>
       <w:r>
         <w:t xml:space="preserve">   </w:t>
+      </w:r>
+    </w:p>
+    <w:p>
+      <w:pPr>
+        <w:ind w:left="1440" w:right="873" w:hanging="450"/>
+      </w:pPr>
+      <w:r>
+        <w:t xml:space="preserve">To guarantee that the product fulfills the standards and criteria, quality control measures will be made at each stage of the development process and documented on a shared, viewable platform, such as a project management tool, as opposed to a static spreadsheet or table.   </w:t>
+      </w:r>
+    </w:p>
+    <w:p>
+      <w:pPr>
+        <w:spacing w:after="0" w:line="259" w:lineRule="auto"/>
+        <w:ind w:left="1440" w:hanging="450"/>
+        <w:jc w:val="left"/>
+      </w:pPr>
+      <w:r>
+        <w:t xml:space="preserve">   </w:t>
+      </w:r>
+    </w:p>
+    <w:p>
+      <w:pPr>
+        <w:ind w:left="1440" w:right="873" w:hanging="450"/>
+      </w:pPr>
+      <w:r>
+        <w:t xml:space="preserve">The following details will be on the platform:   </w:t>
+      </w:r>
+    </w:p>
+    <w:p>
+      <w:pPr>
+        <w:spacing w:after="60" w:line="259" w:lineRule="auto"/>
+        <w:ind w:left="1440" w:hanging="450"/>
+        <w:jc w:val="left"/>
+      </w:pPr>
+      <w:r>
+        <w:t xml:space="preserve">  </w:t>
       </w:r>
     </w:p>
     <w:p>
@@ -2793,44 +3308,11 @@
           <w:ilvl w:val="0"/>
           <w:numId w:val="5"/>
         </w:numPr>
-        <w:spacing w:after="79"/>
+        <w:spacing w:after="53"/>
         <w:ind w:left="1440" w:right="873" w:hanging="450"/>
       </w:pPr>
       <w:r>
-        <w:rPr>
-          <w:b/>
-        </w:rPr>
-        <w:t>Continuous testing and feedback:</w:t>
-      </w:r>
-      <w:r>
-        <w:t xml:space="preserve"> The project team will perform continuous testing to </w:t>
-      </w:r>
-      <w:proofErr w:type="gramStart"/>
-      <w:r>
-        <w:t>identify</w:t>
-      </w:r>
-      <w:proofErr w:type="gramEnd"/>
-      <w:r>
-        <w:t xml:space="preserve"> defects and ensure that the product is meeting customer requirements. The testing will be automated wherever possible, and the results will be tracked in a continuous integration/continuous delivery (CI/CD) system.   </w:t>
-      </w:r>
-    </w:p>
-    <w:p>
-      <w:pPr>
-        <w:numPr>
-          <w:ilvl w:val="0"/>
-          <w:numId w:val="5"/>
-        </w:numPr>
-        <w:spacing w:after="80"/>
-        <w:ind w:left="1440" w:right="873" w:hanging="450"/>
-      </w:pPr>
-      <w:r>
-        <w:rPr>
-          <w:b/>
-        </w:rPr>
-        <w:t>User Acceptance Testing (UAT):</w:t>
-      </w:r>
-      <w:r>
-        <w:t xml:space="preserve"> A representative group of end users will test the system to ensure it satisfies their needs and expectations. The UAT will be performed at the end of each sprint, and any necessary modifications will be made based on feedback from the users.   </w:t>
+        <w:t xml:space="preserve">Measurement date   </w:t>
       </w:r>
     </w:p>
     <w:p>
@@ -2843,416 +3325,6 @@
         <w:ind w:left="1440" w:right="873" w:hanging="450"/>
       </w:pPr>
       <w:r>
-        <w:rPr>
-          <w:b/>
-        </w:rPr>
-        <w:t>Compatibility Testing:</w:t>
-      </w:r>
-      <w:r>
-        <w:t xml:space="preserve"> The Dispatch Directory System will be tested on multiple platforms, including mobile devices and browsers, to ensure compatibility and address any difficulties that may arise when the system is used in various settings.   </w:t>
-      </w:r>
-    </w:p>
-    <w:p>
-      <w:pPr>
-        <w:numPr>
-          <w:ilvl w:val="0"/>
-          <w:numId w:val="5"/>
-        </w:numPr>
-        <w:ind w:left="1440" w:right="873" w:hanging="450"/>
-      </w:pPr>
-      <w:r>
-        <w:rPr>
-          <w:b/>
-        </w:rPr>
-        <w:t>Continuous Monitoring:</w:t>
-      </w:r>
-      <w:r>
-        <w:t xml:space="preserve"> After deployment, the project team will </w:t>
-      </w:r>
-      <w:proofErr w:type="gramStart"/>
-      <w:r>
-        <w:t>monitor</w:t>
-      </w:r>
-      <w:proofErr w:type="gramEnd"/>
-      <w:r>
-        <w:t xml:space="preserve"> the effectiveness of the Dispatch Directory system. This will involve keeping an eye on important performance measures including user happiness, response time, and system uptime. This will provide essential information to aid with any system upgrades and </w:t>
-      </w:r>
-      <w:proofErr w:type="gramStart"/>
-      <w:r>
-        <w:t>identify</w:t>
-      </w:r>
-      <w:proofErr w:type="gramEnd"/>
-      <w:r>
-        <w:t xml:space="preserve"> any problems or bottlenecks.   </w:t>
-      </w:r>
-    </w:p>
-    <w:p>
-      <w:pPr>
-        <w:spacing w:after="0" w:line="259" w:lineRule="auto"/>
-        <w:ind w:left="1440" w:hanging="450"/>
-        <w:jc w:val="left"/>
-      </w:pPr>
-      <w:r>
-        <w:t xml:space="preserve">  </w:t>
-      </w:r>
-    </w:p>
-    <w:p>
-      <w:pPr>
-        <w:ind w:left="1440" w:right="873" w:hanging="450"/>
-      </w:pPr>
-      <w:r>
-        <w:t xml:space="preserve">The following quality metrics will be used to </w:t>
-      </w:r>
-      <w:proofErr w:type="gramStart"/>
-      <w:r>
-        <w:t>monitor</w:t>
-      </w:r>
-      <w:proofErr w:type="gramEnd"/>
-      <w:r>
-        <w:t xml:space="preserve"> and assess the system's performance:   </w:t>
-      </w:r>
-    </w:p>
-    <w:p>
-      <w:pPr>
-        <w:spacing w:after="51" w:line="259" w:lineRule="auto"/>
-        <w:ind w:left="1440" w:hanging="450"/>
-        <w:jc w:val="left"/>
-      </w:pPr>
-      <w:r>
-        <w:t xml:space="preserve">  </w:t>
-      </w:r>
-    </w:p>
-    <w:p>
-      <w:pPr>
-        <w:numPr>
-          <w:ilvl w:val="1"/>
-          <w:numId w:val="5"/>
-        </w:numPr>
-        <w:spacing w:after="40" w:line="259" w:lineRule="auto"/>
-        <w:ind w:left="1440" w:right="873" w:hanging="450"/>
-      </w:pPr>
-      <w:r>
-        <w:t xml:space="preserve">Defect Density: The number of defects found per unit of measure (e.g., per  </w:t>
-      </w:r>
-    </w:p>
-    <w:p>
-      <w:pPr>
-        <w:spacing w:after="64"/>
-        <w:ind w:left="1440" w:right="1443" w:hanging="450"/>
-        <w:jc w:val="left"/>
-      </w:pPr>
-      <w:r>
-        <w:t xml:space="preserve">KLOC)  </w:t>
-      </w:r>
-      <w:r>
-        <w:rPr>
-          <w:rFonts w:ascii="Courier New" w:eastAsia="Courier New" w:hAnsi="Courier New" w:cs="Courier New"/>
-        </w:rPr>
-        <w:t>o</w:t>
-      </w:r>
-      <w:r>
-        <w:rPr>
-          <w:rFonts w:ascii="Arial" w:eastAsia="Arial" w:hAnsi="Arial" w:cs="Arial"/>
-        </w:rPr>
-        <w:t xml:space="preserve"> </w:t>
-      </w:r>
-      <w:r>
-        <w:t xml:space="preserve">Defect Severity: The classification of defects based on their impact on the system.   </w:t>
-      </w:r>
-      <w:r>
-        <w:rPr>
-          <w:rFonts w:ascii="Courier New" w:eastAsia="Courier New" w:hAnsi="Courier New" w:cs="Courier New"/>
-        </w:rPr>
-        <w:t>o</w:t>
-      </w:r>
-      <w:r>
-        <w:rPr>
-          <w:rFonts w:ascii="Arial" w:eastAsia="Arial" w:hAnsi="Arial" w:cs="Arial"/>
-        </w:rPr>
-        <w:t xml:space="preserve"> </w:t>
-      </w:r>
-      <w:r>
-        <w:t xml:space="preserve">Test Coverage: The percentage of the system that has been tested.   </w:t>
-      </w:r>
-    </w:p>
-    <w:p>
-      <w:pPr>
-        <w:numPr>
-          <w:ilvl w:val="1"/>
-          <w:numId w:val="5"/>
-        </w:numPr>
-        <w:spacing w:after="0" w:line="307" w:lineRule="auto"/>
-        <w:ind w:left="1440" w:right="873" w:hanging="450"/>
-      </w:pPr>
-      <w:r>
-        <w:t xml:space="preserve">Test Case Pass Rate: The percentage of test cases that have been passed. </w:t>
-      </w:r>
-      <w:r>
-        <w:rPr>
-          <w:rFonts w:ascii="Courier New" w:eastAsia="Courier New" w:hAnsi="Courier New" w:cs="Courier New"/>
-        </w:rPr>
-        <w:t>o</w:t>
-      </w:r>
-      <w:r>
-        <w:rPr>
-          <w:rFonts w:ascii="Arial" w:eastAsia="Arial" w:hAnsi="Arial" w:cs="Arial"/>
-        </w:rPr>
-        <w:t xml:space="preserve"> </w:t>
-      </w:r>
-      <w:r>
-        <w:t xml:space="preserve">User Happiness: Measured through surveys and feedback from users. </w:t>
-      </w:r>
-      <w:r>
-        <w:rPr>
-          <w:rFonts w:ascii="Courier New" w:eastAsia="Courier New" w:hAnsi="Courier New" w:cs="Courier New"/>
-        </w:rPr>
-        <w:t>o</w:t>
-      </w:r>
-      <w:r>
-        <w:rPr>
-          <w:rFonts w:ascii="Arial" w:eastAsia="Arial" w:hAnsi="Arial" w:cs="Arial"/>
-        </w:rPr>
-        <w:t xml:space="preserve"> </w:t>
-      </w:r>
-      <w:r>
-        <w:t xml:space="preserve">Response Time: The time taken for the system to respond to user requests. </w:t>
-      </w:r>
-    </w:p>
-    <w:p>
-      <w:pPr>
-        <w:numPr>
-          <w:ilvl w:val="1"/>
-          <w:numId w:val="5"/>
-        </w:numPr>
-        <w:ind w:left="1440" w:right="873" w:hanging="450"/>
-      </w:pPr>
-      <w:r>
-        <w:t xml:space="preserve">System Uptime: The percentage of time the system is available and functioning as expected.   </w:t>
-      </w:r>
-    </w:p>
-    <w:p>
-      <w:pPr>
-        <w:spacing w:after="0" w:line="259" w:lineRule="auto"/>
-        <w:ind w:left="1440" w:hanging="450"/>
-        <w:jc w:val="left"/>
-      </w:pPr>
-      <w:r>
-        <w:t xml:space="preserve">  </w:t>
-      </w:r>
-    </w:p>
-    <w:p>
-      <w:pPr>
-        <w:numPr>
-          <w:ilvl w:val="0"/>
-          <w:numId w:val="5"/>
-        </w:numPr>
-        <w:spacing w:after="79"/>
-        <w:ind w:left="1440" w:right="873" w:hanging="450"/>
-      </w:pPr>
-      <w:r>
-        <w:rPr>
-          <w:b/>
-        </w:rPr>
-        <w:lastRenderedPageBreak/>
-        <w:t>Tracking and Documenting Quality Evaluations:</w:t>
-      </w:r>
-      <w:r>
-        <w:t xml:space="preserve"> The project team will track and document the outcomes of the Quality Control process, which will be used to </w:t>
-      </w:r>
-      <w:proofErr w:type="gramStart"/>
-      <w:r>
-        <w:t>monitor</w:t>
-      </w:r>
-      <w:proofErr w:type="gramEnd"/>
-      <w:r>
-        <w:t xml:space="preserve"> the project's progress and the effectiveness of any remedial actions that are taken.   </w:t>
-      </w:r>
-    </w:p>
-    <w:p>
-      <w:pPr>
-        <w:numPr>
-          <w:ilvl w:val="0"/>
-          <w:numId w:val="5"/>
-        </w:numPr>
-        <w:ind w:left="1440" w:right="873" w:hanging="450"/>
-      </w:pPr>
-      <w:r>
-        <w:rPr>
-          <w:b/>
-        </w:rPr>
-        <w:t>Continuous Improvement:</w:t>
-      </w:r>
-      <w:r>
-        <w:t xml:space="preserve"> The Quality Control process will be reviewed </w:t>
-      </w:r>
-      <w:proofErr w:type="gramStart"/>
-      <w:r>
-        <w:t>frequently</w:t>
-      </w:r>
-      <w:proofErr w:type="gramEnd"/>
-      <w:r>
-        <w:t xml:space="preserve">, seeking opportunities for improvement, and implementing them as necessary.   </w:t>
-      </w:r>
-    </w:p>
-    <w:p>
-      <w:pPr>
-        <w:spacing w:after="0" w:line="259" w:lineRule="auto"/>
-        <w:ind w:left="1440" w:hanging="450"/>
-        <w:jc w:val="left"/>
-      </w:pPr>
-      <w:r>
-        <w:t xml:space="preserve">   </w:t>
-      </w:r>
-    </w:p>
-    <w:p>
-      <w:pPr>
-        <w:ind w:left="1440" w:right="873" w:hanging="450"/>
-      </w:pPr>
-      <w:r>
-        <w:t xml:space="preserve">In conclusion, the Quality Control process for the Dispatch Directory System project will be an integral part of the development process, with a focus on continuous testing, user feedback, and performance monitoring. The project team will continuously </w:t>
-      </w:r>
-      <w:proofErr w:type="gramStart"/>
-      <w:r>
-        <w:t>monitor</w:t>
-      </w:r>
-      <w:proofErr w:type="gramEnd"/>
-      <w:r>
-        <w:t xml:space="preserve"> and assess the quality of the product as part of the Quality Control process, ensuring that it meets the required quality standards and customer requirements.   </w:t>
-      </w:r>
-    </w:p>
-    <w:bookmarkEnd w:id="1"/>
-    <w:p>
-      <w:pPr>
-        <w:spacing w:after="50" w:line="259" w:lineRule="auto"/>
-        <w:ind w:left="1440" w:hanging="450"/>
-        <w:jc w:val="left"/>
-      </w:pPr>
-      <w:r>
-        <w:rPr>
-          <w:color w:val="008000"/>
-        </w:rPr>
-        <w:t xml:space="preserve"> </w:t>
-      </w:r>
-      <w:r>
-        <w:t xml:space="preserve">  </w:t>
-      </w:r>
-    </w:p>
-    <w:p>
-      <w:pPr>
-        <w:spacing w:after="3" w:line="259" w:lineRule="auto"/>
-        <w:ind w:left="1440" w:hanging="450"/>
-        <w:jc w:val="left"/>
-      </w:pPr>
-      <w:r>
-        <w:rPr>
-          <w:color w:val="1F3864"/>
-        </w:rPr>
-        <w:t>6.8.6.</w:t>
-      </w:r>
-      <w:r>
-        <w:rPr>
-          <w:rFonts w:ascii="Arial" w:eastAsia="Arial" w:hAnsi="Arial" w:cs="Arial"/>
-          <w:color w:val="1F3864"/>
-        </w:rPr>
-        <w:t xml:space="preserve"> </w:t>
-      </w:r>
-      <w:r>
-        <w:rPr>
-          <w:color w:val="1F3864"/>
-        </w:rPr>
-        <w:t xml:space="preserve">Quality Control Measurements  </w:t>
-      </w:r>
-      <w:r>
-        <w:t xml:space="preserve"> </w:t>
-      </w:r>
-    </w:p>
-    <w:p>
-      <w:pPr>
-        <w:spacing w:after="0" w:line="259" w:lineRule="auto"/>
-        <w:ind w:left="1440" w:hanging="450"/>
-        <w:jc w:val="left"/>
-      </w:pPr>
-      <w:r>
-        <w:t xml:space="preserve">   </w:t>
-      </w:r>
-    </w:p>
-    <w:p>
-      <w:pPr>
-        <w:ind w:left="1440" w:right="873" w:hanging="450"/>
-      </w:pPr>
-      <w:r>
-        <w:t xml:space="preserve">The Agile and Scrum techniques will be employed to promote continuous inspection and modification throughout the project lifecycle for the Dispatch Directory System project, which will adopt a transparent and collaborative approach to quality control.   </w:t>
-      </w:r>
-    </w:p>
-    <w:p>
-      <w:pPr>
-        <w:spacing w:after="0" w:line="259" w:lineRule="auto"/>
-        <w:ind w:left="1440" w:hanging="450"/>
-        <w:jc w:val="left"/>
-      </w:pPr>
-      <w:r>
-        <w:t xml:space="preserve">   </w:t>
-      </w:r>
-    </w:p>
-    <w:p>
-      <w:pPr>
-        <w:ind w:left="1440" w:right="873" w:hanging="450"/>
-      </w:pPr>
-      <w:r>
-        <w:t xml:space="preserve">To guarantee that the product fulfills the standards and criteria, quality control measures will be made at each stage of the development process and documented on a shared, viewable platform, such as a project management tool, as opposed to a static spreadsheet or table.   </w:t>
-      </w:r>
-    </w:p>
-    <w:p>
-      <w:pPr>
-        <w:spacing w:after="0" w:line="259" w:lineRule="auto"/>
-        <w:ind w:left="1440" w:hanging="450"/>
-        <w:jc w:val="left"/>
-      </w:pPr>
-      <w:r>
-        <w:t xml:space="preserve">   </w:t>
-      </w:r>
-    </w:p>
-    <w:p>
-      <w:pPr>
-        <w:ind w:left="1440" w:right="873" w:hanging="450"/>
-      </w:pPr>
-      <w:r>
-        <w:t xml:space="preserve">The following details will be on the platform:   </w:t>
-      </w:r>
-    </w:p>
-    <w:p>
-      <w:pPr>
-        <w:spacing w:after="60" w:line="259" w:lineRule="auto"/>
-        <w:ind w:left="1440" w:hanging="450"/>
-        <w:jc w:val="left"/>
-      </w:pPr>
-      <w:r>
-        <w:t xml:space="preserve">  </w:t>
-      </w:r>
-    </w:p>
-    <w:p>
-      <w:pPr>
-        <w:numPr>
-          <w:ilvl w:val="0"/>
-          <w:numId w:val="5"/>
-        </w:numPr>
-        <w:spacing w:after="53"/>
-        <w:ind w:left="1440" w:right="873" w:hanging="450"/>
-      </w:pPr>
-      <w:r>
-        <w:t xml:space="preserve">Measurement date   </w:t>
-      </w:r>
-    </w:p>
-    <w:p>
-      <w:pPr>
-        <w:numPr>
-          <w:ilvl w:val="0"/>
-          <w:numId w:val="5"/>
-        </w:numPr>
-        <w:spacing w:after="74"/>
-        <w:ind w:left="1440" w:right="873" w:hanging="450"/>
-      </w:pPr>
-      <w:r>
         <w:t xml:space="preserve">Measurement type (e.g., automated testing, code review, peer review, user story acceptance)   </w:t>
       </w:r>
     </w:p>
@@ -3374,15 +3446,15 @@
         <w:jc w:val="left"/>
       </w:pPr>
       <w:r>
+        <w:t xml:space="preserve">   </w:t>
+      </w:r>
+    </w:p>
+    <w:p>
+      <w:pPr>
+        <w:ind w:left="1440" w:right="873" w:hanging="450"/>
+      </w:pPr>
+      <w:r>
         <w:lastRenderedPageBreak/>
-        <w:t xml:space="preserve">   </w:t>
-      </w:r>
-    </w:p>
-    <w:p>
-      <w:pPr>
-        <w:ind w:left="1440" w:right="873" w:hanging="450"/>
-      </w:pPr>
-      <w:r>
         <w:t xml:space="preserve">Dashboards and other visual tools will be used to track the quality control measurements in real-time so that all team members can readily access and </w:t>
       </w:r>
       <w:proofErr w:type="gramStart"/>
@@ -3430,6 +3502,7 @@
         <w:t xml:space="preserve">In conclusion, the Dispatch Directory System project will use Agile and Scrum approaches to implement a collaborative and dynamic quality control strategy. To make sure the product satisfies the standards and needs, the team will regularly assess the product's quality and make the required improvements. On a common platform, all quality control measurements will be collected and tracked in real-time. The team will collaborate to address any problems and implement any necessary improvements.   </w:t>
       </w:r>
     </w:p>
+    <w:bookmarkEnd w:id="1"/>
     <w:p>
       <w:pPr>
         <w:ind w:left="1440" w:hanging="450"/>
@@ -4233,6 +4306,119 @@
     </w:lvl>
   </w:abstractNum>
   <w:abstractNum w:abstractNumId="5" w15:restartNumberingAfterBreak="0">
+    <w:nsid w:val="3CC91CE1"/>
+    <w:multiLevelType w:val="hybridMultilevel"/>
+    <w:tmpl w:val="186A0492"/>
+    <w:lvl w:ilvl="0" w:tplc="34090003">
+      <w:start w:val="1"/>
+      <w:numFmt w:val="bullet"/>
+      <w:lvlText w:val="o"/>
+      <w:lvlJc w:val="left"/>
+      <w:pPr>
+        <w:ind w:left="2160" w:hanging="360"/>
+      </w:pPr>
+      <w:rPr>
+        <w:rFonts w:ascii="Courier New" w:hAnsi="Courier New" w:cs="Courier New" w:hint="default"/>
+      </w:rPr>
+    </w:lvl>
+    <w:lvl w:ilvl="1" w:tplc="FFFFFFFF" w:tentative="1">
+      <w:start w:val="1"/>
+      <w:numFmt w:val="bullet"/>
+      <w:lvlText w:val="o"/>
+      <w:lvlJc w:val="left"/>
+      <w:pPr>
+        <w:ind w:left="2880" w:hanging="360"/>
+      </w:pPr>
+      <w:rPr>
+        <w:rFonts w:ascii="Courier New" w:hAnsi="Courier New" w:cs="Courier New" w:hint="default"/>
+      </w:rPr>
+    </w:lvl>
+    <w:lvl w:ilvl="2" w:tplc="FFFFFFFF" w:tentative="1">
+      <w:start w:val="1"/>
+      <w:numFmt w:val="bullet"/>
+      <w:lvlText w:val=""/>
+      <w:lvlJc w:val="left"/>
+      <w:pPr>
+        <w:ind w:left="3600" w:hanging="360"/>
+      </w:pPr>
+      <w:rPr>
+        <w:rFonts w:ascii="Wingdings" w:hAnsi="Wingdings" w:hint="default"/>
+      </w:rPr>
+    </w:lvl>
+    <w:lvl w:ilvl="3" w:tplc="FFFFFFFF" w:tentative="1">
+      <w:start w:val="1"/>
+      <w:numFmt w:val="bullet"/>
+      <w:lvlText w:val=""/>
+      <w:lvlJc w:val="left"/>
+      <w:pPr>
+        <w:ind w:left="4320" w:hanging="360"/>
+      </w:pPr>
+      <w:rPr>
+        <w:rFonts w:ascii="Symbol" w:hAnsi="Symbol" w:hint="default"/>
+      </w:rPr>
+    </w:lvl>
+    <w:lvl w:ilvl="4" w:tplc="FFFFFFFF" w:tentative="1">
+      <w:start w:val="1"/>
+      <w:numFmt w:val="bullet"/>
+      <w:lvlText w:val="o"/>
+      <w:lvlJc w:val="left"/>
+      <w:pPr>
+        <w:ind w:left="5040" w:hanging="360"/>
+      </w:pPr>
+      <w:rPr>
+        <w:rFonts w:ascii="Courier New" w:hAnsi="Courier New" w:cs="Courier New" w:hint="default"/>
+      </w:rPr>
+    </w:lvl>
+    <w:lvl w:ilvl="5" w:tplc="FFFFFFFF" w:tentative="1">
+      <w:start w:val="1"/>
+      <w:numFmt w:val="bullet"/>
+      <w:lvlText w:val=""/>
+      <w:lvlJc w:val="left"/>
+      <w:pPr>
+        <w:ind w:left="5760" w:hanging="360"/>
+      </w:pPr>
+      <w:rPr>
+        <w:rFonts w:ascii="Wingdings" w:hAnsi="Wingdings" w:hint="default"/>
+      </w:rPr>
+    </w:lvl>
+    <w:lvl w:ilvl="6" w:tplc="FFFFFFFF" w:tentative="1">
+      <w:start w:val="1"/>
+      <w:numFmt w:val="bullet"/>
+      <w:lvlText w:val=""/>
+      <w:lvlJc w:val="left"/>
+      <w:pPr>
+        <w:ind w:left="6480" w:hanging="360"/>
+      </w:pPr>
+      <w:rPr>
+        <w:rFonts w:ascii="Symbol" w:hAnsi="Symbol" w:hint="default"/>
+      </w:rPr>
+    </w:lvl>
+    <w:lvl w:ilvl="7" w:tplc="FFFFFFFF" w:tentative="1">
+      <w:start w:val="1"/>
+      <w:numFmt w:val="bullet"/>
+      <w:lvlText w:val="o"/>
+      <w:lvlJc w:val="left"/>
+      <w:pPr>
+        <w:ind w:left="7200" w:hanging="360"/>
+      </w:pPr>
+      <w:rPr>
+        <w:rFonts w:ascii="Courier New" w:hAnsi="Courier New" w:cs="Courier New" w:hint="default"/>
+      </w:rPr>
+    </w:lvl>
+    <w:lvl w:ilvl="8" w:tplc="FFFFFFFF" w:tentative="1">
+      <w:start w:val="1"/>
+      <w:numFmt w:val="bullet"/>
+      <w:lvlText w:val=""/>
+      <w:lvlJc w:val="left"/>
+      <w:pPr>
+        <w:ind w:left="7920" w:hanging="360"/>
+      </w:pPr>
+      <w:rPr>
+        <w:rFonts w:ascii="Wingdings" w:hAnsi="Wingdings" w:hint="default"/>
+      </w:rPr>
+    </w:lvl>
+  </w:abstractNum>
+  <w:abstractNum w:abstractNumId="6" w15:restartNumberingAfterBreak="0">
     <w:nsid w:val="51446D59"/>
     <w:multiLevelType w:val="hybridMultilevel"/>
     <w:tmpl w:val="9A646BD8"/>
@@ -4444,7 +4630,7 @@
       </w:rPr>
     </w:lvl>
   </w:abstractNum>
-  <w:abstractNum w:abstractNumId="6" w15:restartNumberingAfterBreak="0">
+  <w:abstractNum w:abstractNumId="7" w15:restartNumberingAfterBreak="0">
     <w:nsid w:val="52873EDA"/>
     <w:multiLevelType w:val="hybridMultilevel"/>
     <w:tmpl w:val="E714AA14"/>
@@ -4568,7 +4754,7 @@
       </w:rPr>
     </w:lvl>
   </w:abstractNum>
-  <w:abstractNum w:abstractNumId="7" w15:restartNumberingAfterBreak="0">
+  <w:abstractNum w:abstractNumId="8" w15:restartNumberingAfterBreak="0">
     <w:nsid w:val="56AE13E5"/>
     <w:multiLevelType w:val="hybridMultilevel"/>
     <w:tmpl w:val="94701CD2"/>
@@ -4681,7 +4867,7 @@
       </w:rPr>
     </w:lvl>
   </w:abstractNum>
-  <w:abstractNum w:abstractNumId="8" w15:restartNumberingAfterBreak="0">
+  <w:abstractNum w:abstractNumId="9" w15:restartNumberingAfterBreak="0">
     <w:nsid w:val="5BD705B8"/>
     <w:multiLevelType w:val="hybridMultilevel"/>
     <w:tmpl w:val="0E1CCD9E"/>
@@ -4893,7 +5079,7 @@
       </w:rPr>
     </w:lvl>
   </w:abstractNum>
-  <w:abstractNum w:abstractNumId="9" w15:restartNumberingAfterBreak="0">
+  <w:abstractNum w:abstractNumId="10" w15:restartNumberingAfterBreak="0">
     <w:nsid w:val="694D086A"/>
     <w:multiLevelType w:val="hybridMultilevel"/>
     <w:tmpl w:val="EF2CFD7C"/>
@@ -5105,6 +5291,155 @@
       </w:rPr>
     </w:lvl>
   </w:abstractNum>
+  <w:abstractNum w:abstractNumId="11" w15:restartNumberingAfterBreak="0">
+    <w:nsid w:val="779B3D53"/>
+    <w:multiLevelType w:val="multilevel"/>
+    <w:tmpl w:val="8E9438F4"/>
+    <w:lvl w:ilvl="0">
+      <w:start w:val="1"/>
+      <w:numFmt w:val="bullet"/>
+      <w:lvlText w:val=""/>
+      <w:lvlJc w:val="left"/>
+      <w:pPr>
+        <w:tabs>
+          <w:tab w:val="num" w:pos="720"/>
+        </w:tabs>
+        <w:ind w:left="720" w:hanging="360"/>
+      </w:pPr>
+      <w:rPr>
+        <w:rFonts w:ascii="Symbol" w:hAnsi="Symbol" w:hint="default"/>
+        <w:sz w:val="20"/>
+      </w:rPr>
+    </w:lvl>
+    <w:lvl w:ilvl="1" w:tentative="1">
+      <w:start w:val="1"/>
+      <w:numFmt w:val="bullet"/>
+      <w:lvlText w:val=""/>
+      <w:lvlJc w:val="left"/>
+      <w:pPr>
+        <w:tabs>
+          <w:tab w:val="num" w:pos="1440"/>
+        </w:tabs>
+        <w:ind w:left="1440" w:hanging="360"/>
+      </w:pPr>
+      <w:rPr>
+        <w:rFonts w:ascii="Symbol" w:hAnsi="Symbol" w:hint="default"/>
+        <w:sz w:val="20"/>
+      </w:rPr>
+    </w:lvl>
+    <w:lvl w:ilvl="2" w:tentative="1">
+      <w:start w:val="1"/>
+      <w:numFmt w:val="bullet"/>
+      <w:lvlText w:val=""/>
+      <w:lvlJc w:val="left"/>
+      <w:pPr>
+        <w:tabs>
+          <w:tab w:val="num" w:pos="2160"/>
+        </w:tabs>
+        <w:ind w:left="2160" w:hanging="360"/>
+      </w:pPr>
+      <w:rPr>
+        <w:rFonts w:ascii="Symbol" w:hAnsi="Symbol" w:hint="default"/>
+        <w:sz w:val="20"/>
+      </w:rPr>
+    </w:lvl>
+    <w:lvl w:ilvl="3" w:tentative="1">
+      <w:start w:val="1"/>
+      <w:numFmt w:val="bullet"/>
+      <w:lvlText w:val=""/>
+      <w:lvlJc w:val="left"/>
+      <w:pPr>
+        <w:tabs>
+          <w:tab w:val="num" w:pos="2880"/>
+        </w:tabs>
+        <w:ind w:left="2880" w:hanging="360"/>
+      </w:pPr>
+      <w:rPr>
+        <w:rFonts w:ascii="Symbol" w:hAnsi="Symbol" w:hint="default"/>
+        <w:sz w:val="20"/>
+      </w:rPr>
+    </w:lvl>
+    <w:lvl w:ilvl="4" w:tentative="1">
+      <w:start w:val="1"/>
+      <w:numFmt w:val="bullet"/>
+      <w:lvlText w:val=""/>
+      <w:lvlJc w:val="left"/>
+      <w:pPr>
+        <w:tabs>
+          <w:tab w:val="num" w:pos="3600"/>
+        </w:tabs>
+        <w:ind w:left="3600" w:hanging="360"/>
+      </w:pPr>
+      <w:rPr>
+        <w:rFonts w:ascii="Symbol" w:hAnsi="Symbol" w:hint="default"/>
+        <w:sz w:val="20"/>
+      </w:rPr>
+    </w:lvl>
+    <w:lvl w:ilvl="5" w:tentative="1">
+      <w:start w:val="1"/>
+      <w:numFmt w:val="bullet"/>
+      <w:lvlText w:val=""/>
+      <w:lvlJc w:val="left"/>
+      <w:pPr>
+        <w:tabs>
+          <w:tab w:val="num" w:pos="4320"/>
+        </w:tabs>
+        <w:ind w:left="4320" w:hanging="360"/>
+      </w:pPr>
+      <w:rPr>
+        <w:rFonts w:ascii="Symbol" w:hAnsi="Symbol" w:hint="default"/>
+        <w:sz w:val="20"/>
+      </w:rPr>
+    </w:lvl>
+    <w:lvl w:ilvl="6" w:tentative="1">
+      <w:start w:val="1"/>
+      <w:numFmt w:val="bullet"/>
+      <w:lvlText w:val=""/>
+      <w:lvlJc w:val="left"/>
+      <w:pPr>
+        <w:tabs>
+          <w:tab w:val="num" w:pos="5040"/>
+        </w:tabs>
+        <w:ind w:left="5040" w:hanging="360"/>
+      </w:pPr>
+      <w:rPr>
+        <w:rFonts w:ascii="Symbol" w:hAnsi="Symbol" w:hint="default"/>
+        <w:sz w:val="20"/>
+      </w:rPr>
+    </w:lvl>
+    <w:lvl w:ilvl="7" w:tentative="1">
+      <w:start w:val="1"/>
+      <w:numFmt w:val="bullet"/>
+      <w:lvlText w:val=""/>
+      <w:lvlJc w:val="left"/>
+      <w:pPr>
+        <w:tabs>
+          <w:tab w:val="num" w:pos="5760"/>
+        </w:tabs>
+        <w:ind w:left="5760" w:hanging="360"/>
+      </w:pPr>
+      <w:rPr>
+        <w:rFonts w:ascii="Symbol" w:hAnsi="Symbol" w:hint="default"/>
+        <w:sz w:val="20"/>
+      </w:rPr>
+    </w:lvl>
+    <w:lvl w:ilvl="8" w:tentative="1">
+      <w:start w:val="1"/>
+      <w:numFmt w:val="bullet"/>
+      <w:lvlText w:val=""/>
+      <w:lvlJc w:val="left"/>
+      <w:pPr>
+        <w:tabs>
+          <w:tab w:val="num" w:pos="6480"/>
+        </w:tabs>
+        <w:ind w:left="6480" w:hanging="360"/>
+      </w:pPr>
+      <w:rPr>
+        <w:rFonts w:ascii="Symbol" w:hAnsi="Symbol" w:hint="default"/>
+        <w:sz w:val="20"/>
+      </w:rPr>
+    </w:lvl>
+  </w:abstractNum>
   <w:num w:numId="1" w16cid:durableId="584268747">
     <w:abstractNumId w:val="0"/>
   </w:num>
@@ -5112,16 +5447,16 @@
     <w:abstractNumId w:val="3"/>
   </w:num>
   <w:num w:numId="3" w16cid:durableId="357436432">
-    <w:abstractNumId w:val="5"/>
+    <w:abstractNumId w:val="6"/>
   </w:num>
   <w:num w:numId="4" w16cid:durableId="101923679">
+    <w:abstractNumId w:val="10"/>
+  </w:num>
+  <w:num w:numId="5" w16cid:durableId="1726752665">
     <w:abstractNumId w:val="9"/>
   </w:num>
-  <w:num w:numId="5" w16cid:durableId="1726752665">
-    <w:abstractNumId w:val="8"/>
-  </w:num>
   <w:num w:numId="6" w16cid:durableId="390274758">
-    <w:abstractNumId w:val="6"/>
+    <w:abstractNumId w:val="7"/>
   </w:num>
   <w:num w:numId="7" w16cid:durableId="1525631609">
     <w:abstractNumId w:val="4"/>
@@ -5130,10 +5465,16 @@
     <w:abstractNumId w:val="2"/>
   </w:num>
   <w:num w:numId="9" w16cid:durableId="1726639398">
-    <w:abstractNumId w:val="7"/>
+    <w:abstractNumId w:val="8"/>
   </w:num>
   <w:num w:numId="10" w16cid:durableId="160195361">
     <w:abstractNumId w:val="1"/>
+  </w:num>
+  <w:num w:numId="11" w16cid:durableId="1131902252">
+    <w:abstractNumId w:val="11"/>
+  </w:num>
+  <w:num w:numId="12" w16cid:durableId="1778670235">
+    <w:abstractNumId w:val="5"/>
   </w:num>
 </w:numbering>
 </file>

</xml_diff>

<commit_message>
Updated Quality Management - append Quality Control Measurements
</commit_message>
<xml_diff>
--- a/documentation/projman/KAYVI byte - Quality Management Plan.docx
+++ b/documentation/projman/KAYVI byte - Quality Management Plan.docx
@@ -3251,262 +3251,118 @@
       <w:pPr>
         <w:ind w:left="1440" w:right="873" w:hanging="450"/>
       </w:pPr>
-      <w:bookmarkStart w:id="1" w:name="_Hlk135904024"/>
-      <w:r>
-        <w:t xml:space="preserve">The Agile and Scrum techniques will be employed to promote continuous inspection and modification throughout the project lifecycle for the Dispatch Directory System project, which will adopt a transparent and collaborative approach to quality control.   </w:t>
-      </w:r>
-    </w:p>
-    <w:p>
-      <w:pPr>
-        <w:spacing w:after="0" w:line="259" w:lineRule="auto"/>
-        <w:ind w:left="1440" w:hanging="450"/>
-        <w:jc w:val="left"/>
-      </w:pPr>
-      <w:r>
-        <w:t xml:space="preserve">   </w:t>
+      <w:r>
+        <w:t xml:space="preserve">The </w:t>
+      </w:r>
+      <w:proofErr w:type="spellStart"/>
+      <w:r>
+        <w:t>SurveiRams</w:t>
+      </w:r>
+      <w:proofErr w:type="spellEnd"/>
+      <w:r>
+        <w:t xml:space="preserve"> Ticketing System project will </w:t>
+      </w:r>
+      <w:proofErr w:type="gramStart"/>
+      <w:r>
+        <w:t>leverage</w:t>
+      </w:r>
+      <w:proofErr w:type="gramEnd"/>
+      <w:r>
+        <w:t xml:space="preserve"> Agile and Scrum methodologies to foster continuous inspection and adaptation throughout its lifecycle, promoting a transparent and collaborative approach to quality control. Quality control measures will be implemented at each stage of the development process and documented on a shared, accessible platform, replacing static spreadsheets or tables.</w:t>
       </w:r>
     </w:p>
     <w:p>
       <w:pPr>
         <w:ind w:left="1440" w:right="873" w:hanging="450"/>
       </w:pPr>
-      <w:r>
-        <w:t xml:space="preserve">To guarantee that the product fulfills the standards and criteria, quality control measures will be made at each stage of the development process and documented on a shared, viewable platform, such as a project management tool, as opposed to a static spreadsheet or table.   </w:t>
-      </w:r>
-    </w:p>
-    <w:p>
-      <w:pPr>
-        <w:spacing w:after="0" w:line="259" w:lineRule="auto"/>
-        <w:ind w:left="1440" w:hanging="450"/>
-        <w:jc w:val="left"/>
-      </w:pPr>
-      <w:r>
-        <w:t xml:space="preserve">   </w:t>
-      </w:r>
     </w:p>
     <w:p>
       <w:pPr>
         <w:ind w:left="1440" w:right="873" w:hanging="450"/>
       </w:pPr>
       <w:r>
-        <w:t xml:space="preserve">The following details will be on the platform:   </w:t>
-      </w:r>
-    </w:p>
-    <w:p>
-      <w:pPr>
-        <w:spacing w:after="60" w:line="259" w:lineRule="auto"/>
-        <w:ind w:left="1440" w:hanging="450"/>
-        <w:jc w:val="left"/>
-      </w:pPr>
-      <w:r>
-        <w:t xml:space="preserve">  </w:t>
-      </w:r>
-    </w:p>
-    <w:p>
-      <w:pPr>
-        <w:numPr>
-          <w:ilvl w:val="0"/>
-          <w:numId w:val="5"/>
-        </w:numPr>
-        <w:spacing w:after="53"/>
+        <w:t>The platform will include essential details such as the measurement date, type of measurement (e.g., automated testing, code review, peer review, user story acceptance), measurement findings (pass/fail, number of discovered flaws, code coverage percentage), comparison with requirements and standards, team member responsible for measurement, team member assessing the results, corrective actions taken, completion date of remedial measures, and team member responsible for their implementation.</w:t>
+      </w:r>
+    </w:p>
+    <w:p>
+      <w:pPr>
         <w:ind w:left="1440" w:right="873" w:hanging="450"/>
       </w:pPr>
-      <w:r>
-        <w:t xml:space="preserve">Measurement date   </w:t>
-      </w:r>
-    </w:p>
-    <w:p>
-      <w:pPr>
-        <w:numPr>
-          <w:ilvl w:val="0"/>
-          <w:numId w:val="5"/>
-        </w:numPr>
-        <w:spacing w:after="74"/>
+    </w:p>
+    <w:p>
+      <w:pPr>
         <w:ind w:left="1440" w:right="873" w:hanging="450"/>
       </w:pPr>
       <w:r>
-        <w:t xml:space="preserve">Measurement type (e.g., automated testing, code review, peer review, user story acceptance)   </w:t>
-      </w:r>
-    </w:p>
-    <w:p>
-      <w:pPr>
-        <w:numPr>
-          <w:ilvl w:val="0"/>
-          <w:numId w:val="5"/>
-        </w:numPr>
-        <w:spacing w:after="73"/>
+        <w:t xml:space="preserve">Real-time dashboards and visual tools will be </w:t>
+      </w:r>
+      <w:proofErr w:type="gramStart"/>
+      <w:r>
+        <w:t>utilized</w:t>
+      </w:r>
+      <w:proofErr w:type="gramEnd"/>
+      <w:r>
+        <w:t xml:space="preserve"> to track quality control metrics, enabling all team members to access and understand the data easily. These dashboards will highlight patterns and areas of concern, </w:t>
+      </w:r>
+      <w:proofErr w:type="gramStart"/>
+      <w:r>
+        <w:t>facilitating</w:t>
+      </w:r>
+      <w:proofErr w:type="gramEnd"/>
+      <w:r>
+        <w:t xml:space="preserve"> prompt action and necessary adjustments.</w:t>
+      </w:r>
+    </w:p>
+    <w:p>
+      <w:pPr>
         <w:ind w:left="1440" w:right="873" w:hanging="450"/>
       </w:pPr>
-      <w:r>
-        <w:t xml:space="preserve">The measurement's findings (such as passed/failed, the number of flaws discovered, and the percentage of code coverage)  </w:t>
-      </w:r>
-    </w:p>
-    <w:p>
-      <w:pPr>
-        <w:numPr>
-          <w:ilvl w:val="0"/>
-          <w:numId w:val="5"/>
-        </w:numPr>
-        <w:spacing w:after="52"/>
+    </w:p>
+    <w:p>
+      <w:pPr>
         <w:ind w:left="1440" w:right="873" w:hanging="450"/>
       </w:pPr>
       <w:r>
-        <w:t xml:space="preserve">Requirements and standards for comparison   </w:t>
-      </w:r>
-    </w:p>
-    <w:p>
-      <w:pPr>
-        <w:numPr>
-          <w:ilvl w:val="0"/>
-          <w:numId w:val="5"/>
-        </w:numPr>
+        <w:t xml:space="preserve">Regular team reviews, including sprint reviews and retrospectives, will entail the review of quality control metrics and allow for adjustments to the process as needed. Collaboratively, the team will </w:t>
+      </w:r>
+      <w:proofErr w:type="gramStart"/>
+      <w:r>
+        <w:t>identify</w:t>
+      </w:r>
+      <w:proofErr w:type="gramEnd"/>
+      <w:r>
+        <w:t xml:space="preserve"> potential areas for improvement and implement necessary changes.</w:t>
+      </w:r>
+    </w:p>
+    <w:p>
+      <w:pPr>
         <w:ind w:left="1440" w:right="873" w:hanging="450"/>
       </w:pPr>
-      <w:r>
-        <w:t xml:space="preserve">Member of the team in charge of measuring   </w:t>
-      </w:r>
-    </w:p>
-    <w:p>
-      <w:pPr>
-        <w:numPr>
-          <w:ilvl w:val="0"/>
-          <w:numId w:val="5"/>
-        </w:numPr>
+    </w:p>
+    <w:p>
+      <w:pPr>
         <w:ind w:left="1440" w:right="873" w:hanging="450"/>
       </w:pPr>
       <w:r>
-        <w:t xml:space="preserve">Team member responsible for assessing the measurement </w:t>
+        <w:lastRenderedPageBreak/>
+        <w:t xml:space="preserve">In summary, the </w:t>
+      </w:r>
+      <w:proofErr w:type="spellStart"/>
+      <w:r>
+        <w:t>SurveiRams</w:t>
+      </w:r>
+      <w:proofErr w:type="spellEnd"/>
+      <w:r>
+        <w:t xml:space="preserve"> Ticketing System project will adopt Agile and Scrum methodologies to </w:t>
       </w:r>
       <w:proofErr w:type="gramStart"/>
       <w:r>
-        <w:t>results</w:t>
+        <w:t>establish</w:t>
       </w:r>
       <w:proofErr w:type="gramEnd"/>
       <w:r>
-        <w:t xml:space="preserve">   </w:t>
-      </w:r>
-    </w:p>
-    <w:p>
-      <w:pPr>
-        <w:numPr>
-          <w:ilvl w:val="0"/>
-          <w:numId w:val="5"/>
-        </w:numPr>
-        <w:spacing w:after="52"/>
-        <w:ind w:left="1440" w:right="873" w:hanging="450"/>
-      </w:pPr>
-      <w:r>
-        <w:t xml:space="preserve">Taking any required corrective actions   </w:t>
-      </w:r>
-    </w:p>
-    <w:p>
-      <w:pPr>
-        <w:numPr>
-          <w:ilvl w:val="0"/>
-          <w:numId w:val="5"/>
-        </w:numPr>
-        <w:ind w:left="1440" w:right="873" w:hanging="450"/>
-      </w:pPr>
-      <w:r>
-        <w:t xml:space="preserve">The date that the remedial measures were </w:t>
-      </w:r>
-      <w:proofErr w:type="gramStart"/>
-      <w:r>
-        <w:t>finished</w:t>
-      </w:r>
-      <w:proofErr w:type="gramEnd"/>
-      <w:r>
-        <w:t xml:space="preserve">   </w:t>
-      </w:r>
-    </w:p>
-    <w:p>
-      <w:pPr>
-        <w:numPr>
-          <w:ilvl w:val="0"/>
-          <w:numId w:val="5"/>
-        </w:numPr>
-        <w:ind w:left="1440" w:right="873" w:hanging="450"/>
-      </w:pPr>
-      <w:r>
-        <w:t xml:space="preserve">Team member in charge of carrying out corrective </w:t>
-      </w:r>
-      <w:proofErr w:type="gramStart"/>
-      <w:r>
-        <w:t>measures</w:t>
-      </w:r>
-      <w:proofErr w:type="gramEnd"/>
-      <w:r>
-        <w:t xml:space="preserve">   </w:t>
-      </w:r>
-    </w:p>
-    <w:p>
-      <w:pPr>
-        <w:spacing w:after="0" w:line="259" w:lineRule="auto"/>
-        <w:ind w:left="1440" w:hanging="450"/>
-        <w:jc w:val="left"/>
-      </w:pPr>
-      <w:r>
-        <w:t xml:space="preserve">   </w:t>
-      </w:r>
-    </w:p>
-    <w:p>
-      <w:pPr>
-        <w:ind w:left="1440" w:right="873" w:hanging="450"/>
-      </w:pPr>
-      <w:r>
-        <w:lastRenderedPageBreak/>
-        <w:t xml:space="preserve">Dashboards and other visual tools will be used to track the quality control measurements in real-time so that all team members can readily access and </w:t>
-      </w:r>
-      <w:proofErr w:type="gramStart"/>
-      <w:r>
-        <w:t>comprehend</w:t>
-      </w:r>
-      <w:proofErr w:type="gramEnd"/>
-      <w:r>
-        <w:t xml:space="preserve"> the data. The dashboards will draw attention to patterns and problem areas so that the team can act fast and make the necessary adjustments.   </w:t>
-      </w:r>
-    </w:p>
-    <w:p>
-      <w:pPr>
-        <w:spacing w:after="0" w:line="259" w:lineRule="auto"/>
-        <w:ind w:left="1440" w:hanging="450"/>
-        <w:jc w:val="left"/>
-      </w:pPr>
-      <w:r>
-        <w:t xml:space="preserve">   </w:t>
-      </w:r>
-    </w:p>
-    <w:p>
-      <w:pPr>
-        <w:ind w:left="1440" w:right="873" w:hanging="450"/>
-      </w:pPr>
-      <w:r>
-        <w:t xml:space="preserve">The quality control metrics will be reviewed, and the method will be adjusted as necessary during routine team reviews such as sprint reviews and retrospectives. Together, the group will pinpoint potential improvement areas and put any found problems into practice.   </w:t>
-      </w:r>
-    </w:p>
-    <w:p>
-      <w:pPr>
-        <w:spacing w:after="0" w:line="259" w:lineRule="auto"/>
-        <w:ind w:left="1440" w:hanging="450"/>
-        <w:jc w:val="left"/>
-      </w:pPr>
-      <w:r>
-        <w:t xml:space="preserve">   </w:t>
-      </w:r>
-    </w:p>
-    <w:p>
-      <w:pPr>
-        <w:ind w:left="1440" w:right="873" w:hanging="450"/>
-      </w:pPr>
-      <w:r>
-        <w:t xml:space="preserve">In conclusion, the Dispatch Directory System project will use Agile and Scrum approaches to implement a collaborative and dynamic quality control strategy. To make sure the product satisfies the standards and needs, the team will regularly assess the product's quality and make the required improvements. On a common platform, all quality control measurements will be collected and tracked in real-time. The team will collaborate to address any problems and implement any necessary improvements.   </w:t>
-      </w:r>
-    </w:p>
-    <w:bookmarkEnd w:id="1"/>
-    <w:p>
-      <w:pPr>
-        <w:ind w:left="1440" w:hanging="450"/>
-      </w:pPr>
+        <w:t xml:space="preserve"> a collaborative and dynamic quality control strategy. Continuous assessment of the product's quality will be performed, with regular improvements implemented. All quality control measurements will be collected and tracked on a shared platform in real-time. The team will collaborate to address any issues and drive necessary enhancements.</w:t>
+      </w:r>
     </w:p>
     <w:sectPr>
       <w:pgSz w:w="12240" w:h="15840"/>

</xml_diff>

<commit_message>
Update KAYVI byte - Quality Management Plan.docx
</commit_message>
<xml_diff>
--- a/documentation/projman/KAYVI byte - Quality Management Plan.docx
+++ b/documentation/projman/KAYVI byte - Quality Management Plan.docx
@@ -214,6 +214,7 @@
         <w:ind w:left="1440" w:right="873" w:hanging="450"/>
       </w:pPr>
       <w:bookmarkStart w:id="1" w:name="_Int_S0BsfQA5"/>
+      <w:proofErr w:type="gramStart"/>
       <w:r>
         <w:rPr>
           <w:color w:val="000000" w:themeColor="text1"/>
@@ -222,6 +223,7 @@
         <w:t>Make a plan</w:t>
       </w:r>
       <w:bookmarkEnd w:id="1"/>
+      <w:proofErr w:type="gramEnd"/>
       <w:r>
         <w:rPr>
           <w:color w:val="000000" w:themeColor="text1"/>
@@ -674,6 +676,9 @@
       </w:r>
       <w:r>
         <w:t xml:space="preserve">process. </w:t>
+      </w:r>
+      <w:r>
+        <w:t xml:space="preserve"> </w:t>
       </w:r>
     </w:p>
     <w:p>
@@ -1834,17 +1839,35 @@
           <w:color w:val="000000" w:themeColor="text1"/>
           <w:szCs w:val="24"/>
         </w:rPr>
-        <w:t xml:space="preserve"> System should work consistently without issues, breakdowns or failures over </w:t>
-      </w:r>
-      <w:proofErr w:type="spellStart"/>
+        <w:t xml:space="preserve"> System should work consistently without issues, </w:t>
+      </w:r>
+      <w:proofErr w:type="gramStart"/>
       <w:r>
         <w:rPr>
           <w:color w:val="000000" w:themeColor="text1"/>
           <w:szCs w:val="24"/>
         </w:rPr>
+        <w:t>breakdowns</w:t>
+      </w:r>
+      <w:proofErr w:type="gramEnd"/>
+      <w:r>
+        <w:rPr>
+          <w:color w:val="000000" w:themeColor="text1"/>
+          <w:szCs w:val="24"/>
+        </w:rPr>
+        <w:t xml:space="preserve"> or failures over </w:t>
+      </w:r>
+      <w:proofErr w:type="spellStart"/>
+      <w:proofErr w:type="gramStart"/>
+      <w:r>
+        <w:rPr>
+          <w:color w:val="000000" w:themeColor="text1"/>
+          <w:szCs w:val="24"/>
+        </w:rPr>
         <w:t>sa</w:t>
       </w:r>
       <w:proofErr w:type="spellEnd"/>
+      <w:proofErr w:type="gramEnd"/>
       <w:r>
         <w:rPr>
           <w:color w:val="000000" w:themeColor="text1"/>
@@ -2044,7 +2067,15 @@
         <w:ind w:left="1440" w:right="873" w:hanging="450"/>
       </w:pPr>
       <w:r>
-        <w:t>Clear Roles and Responsibilities: Each individual should understand their roles and specific responsibilities</w:t>
+        <w:t xml:space="preserve">Clear Roles and Responsibilities: </w:t>
+      </w:r>
+      <w:proofErr w:type="gramStart"/>
+      <w:r>
+        <w:t>Each individual</w:t>
+      </w:r>
+      <w:proofErr w:type="gramEnd"/>
+      <w:r>
+        <w:t xml:space="preserve"> should understand their roles and specific responsibilities</w:t>
       </w:r>
       <w:r>
         <w:t>.</w:t>
@@ -2081,7 +2112,15 @@
         <w:t xml:space="preserve"> and </w:t>
       </w:r>
       <w:r>
-        <w:t>what parts has issues</w:t>
+        <w:t xml:space="preserve">what parts </w:t>
+      </w:r>
+      <w:proofErr w:type="gramStart"/>
+      <w:r>
+        <w:t>has</w:t>
+      </w:r>
+      <w:proofErr w:type="gramEnd"/>
+      <w:r>
+        <w:t xml:space="preserve"> issues</w:t>
       </w:r>
       <w:r>
         <w:t>.</w:t>
@@ -2234,7 +2273,15 @@
         <w:jc w:val="left"/>
       </w:pPr>
       <w:r>
-        <w:t>The customer will participate in a formal acceptance test to make sure the system satisfies their particular needs and expectations.</w:t>
+        <w:t xml:space="preserve">The customer will participate in a formal acceptance test to make sure the system satisfies their </w:t>
+      </w:r>
+      <w:proofErr w:type="gramStart"/>
+      <w:r>
+        <w:t>particular needs</w:t>
+      </w:r>
+      <w:proofErr w:type="gramEnd"/>
+      <w:r>
+        <w:t xml:space="preserve"> and expectations.</w:t>
       </w:r>
     </w:p>
     <w:p>
@@ -2883,7 +2930,23 @@
       </w:r>
       <w:proofErr w:type="spellEnd"/>
       <w:r>
-        <w:t xml:space="preserve"> System in order to assure compatibility and identify any issues that may arise in various settings.</w:t>
+        <w:t xml:space="preserve"> System </w:t>
+      </w:r>
+      <w:proofErr w:type="gramStart"/>
+      <w:r>
+        <w:t>in order to</w:t>
+      </w:r>
+      <w:proofErr w:type="gramEnd"/>
+      <w:r>
+        <w:t xml:space="preserve"> </w:t>
+      </w:r>
+      <w:proofErr w:type="gramStart"/>
+      <w:r>
+        <w:t>assure</w:t>
+      </w:r>
+      <w:proofErr w:type="gramEnd"/>
+      <w:r>
+        <w:t xml:space="preserve"> compatibility and identify any issues that may arise in various settings.</w:t>
       </w:r>
     </w:p>
     <w:p>
@@ -3098,7 +3161,15 @@
         <w:t xml:space="preserve"> Ticketing</w:t>
       </w:r>
       <w:r>
-        <w:t xml:space="preserve"> System project's Quality Control process will be deeply integrated into the development cycle, encompassing continuous testing, user feedback, and performance monitoring. The project team will vigilantly evaluate and maintain product quality, ensuring alignment with established standards and customer expectations.</w:t>
+        <w:t xml:space="preserve"> System </w:t>
+      </w:r>
+      <w:proofErr w:type="gramStart"/>
+      <w:r>
+        <w:t>project's</w:t>
+      </w:r>
+      <w:proofErr w:type="gramEnd"/>
+      <w:r>
+        <w:t xml:space="preserve"> Quality Control process will be deeply integrated into the development cycle, encompassing continuous testing, user feedback, and performance monitoring. The project team will vigilantly evaluate and maintain product quality, ensuring alignment with established standards and customer expectations.</w:t>
       </w:r>
     </w:p>
     <w:p>
@@ -3274,11 +3345,27 @@
         <w:t>Hybrid Project Management</w:t>
       </w:r>
       <w:r>
-        <w:t xml:space="preserve"> to establish a collaborative and dynamic quality control strategy. Continuous assessment of the product's quality will be performed, with regular improvements implemented. All quality control measurements will be collected </w:t>
+        <w:t xml:space="preserve"> to establish a collaborative and dynamic quality control strategy. Continuous assessment of the product's quality will be </w:t>
+      </w:r>
+      <w:proofErr w:type="gramStart"/>
+      <w:r>
+        <w:t>performed</w:t>
+      </w:r>
+      <w:proofErr w:type="gramEnd"/>
+      <w:r>
+        <w:t xml:space="preserve">, with regular improvements implemented. All quality control measurements will be collected </w:t>
       </w:r>
       <w:r>
         <w:lastRenderedPageBreak/>
-        <w:t>and tracked on a shared platform in real-time. The team will collaborate to address any issues and drive necessary enhancements.</w:t>
+        <w:t xml:space="preserve">and tracked on a shared platform in </w:t>
+      </w:r>
+      <w:proofErr w:type="gramStart"/>
+      <w:r>
+        <w:t>real-time</w:t>
+      </w:r>
+      <w:proofErr w:type="gramEnd"/>
+      <w:r>
+        <w:t>. The team will collaborate to address any issues and drive necessary enhancements.</w:t>
       </w:r>
     </w:p>
     <w:p>

</xml_diff>